<commit_message>
Recursos y solicitudes gráficas guion_CS_10_08_C0
Estos recursos y solicitudes ya se pueden ir procesando
</commit_message>
<xml_diff>
--- a/fuentes/contenidos/grado10/guion08/CS_10_08_CO_REC100.docx
+++ b/fuentes/contenidos/grado10/guion08/CS_10_08_CO_REC100.docx
@@ -1,30 +1,30 @@
 
 <file path=word/document.xml><?xml version="1.0" encoding="utf-8"?>
-<w:document xmlns:wpc="http://schemas.microsoft.com/office/word/2010/wordprocessingCanvas" xmlns:mo="http://schemas.microsoft.com/office/mac/office/2008/main" xmlns:mc="http://schemas.openxmlformats.org/markup-compatibility/2006" xmlns:mv="urn:schemas-microsoft-com:mac:vml" xmlns:o="urn:schemas-microsoft-com:office:office" xmlns:r="http://schemas.openxmlformats.org/officeDocument/2006/relationships" xmlns:m="http://schemas.openxmlformats.org/officeDocument/2006/math" xmlns:v="urn:schemas-microsoft-com:vml" xmlns:wp14="http://schemas.microsoft.com/office/word/2010/wordprocessingDrawing" xmlns:wp="http://schemas.openxmlformats.org/drawingml/2006/wordprocessingDrawing" xmlns:w10="urn:schemas-microsoft-com:office:word" xmlns:w="http://schemas.openxmlformats.org/wordprocessingml/2006/main" xmlns:w14="http://schemas.microsoft.com/office/word/2010/wordml" xmlns:wpg="http://schemas.microsoft.com/office/word/2010/wordprocessingGroup" xmlns:wpi="http://schemas.microsoft.com/office/word/2010/wordprocessingInk" xmlns:wne="http://schemas.microsoft.com/office/word/2006/wordml" xmlns:wps="http://schemas.microsoft.com/office/word/2010/wordprocessingShape" mc:Ignorable="w14 wp14">
+<w:document xmlns:wpc="http://schemas.microsoft.com/office/word/2010/wordprocessingCanvas" xmlns:mc="http://schemas.openxmlformats.org/markup-compatibility/2006" xmlns:o="urn:schemas-microsoft-com:office:office" xmlns:r="http://schemas.openxmlformats.org/officeDocument/2006/relationships" xmlns:m="http://schemas.openxmlformats.org/officeDocument/2006/math" xmlns:v="urn:schemas-microsoft-com:vml" xmlns:wp14="http://schemas.microsoft.com/office/word/2010/wordprocessingDrawing" xmlns:wp="http://schemas.openxmlformats.org/drawingml/2006/wordprocessingDrawing" xmlns:w10="urn:schemas-microsoft-com:office:word" xmlns:w="http://schemas.openxmlformats.org/wordprocessingml/2006/main" xmlns:w14="http://schemas.microsoft.com/office/word/2010/wordml" xmlns:w15="http://schemas.microsoft.com/office/word/2012/wordml" xmlns:wpg="http://schemas.microsoft.com/office/word/2010/wordprocessingGroup" xmlns:wpi="http://schemas.microsoft.com/office/word/2010/wordprocessingInk" xmlns:wne="http://schemas.microsoft.com/office/word/2006/wordml" xmlns:wps="http://schemas.microsoft.com/office/word/2010/wordprocessingShape" mc:Ignorable="w14 w15 wp14">
   <w:body>
     <w:p>
       <w:pPr>
         <w:jc w:val="center"/>
+        <w:rPr>
+          <w:rFonts w:asciiTheme="majorHAnsi" w:hAnsiTheme="majorHAnsi" w:hint="eastAsia"/>
+          <w:b/>
+          <w:lang w:val="es-ES_tradnl"/>
+        </w:rPr>
+      </w:pPr>
+      <w:r>
         <w:rPr>
           <w:rFonts w:asciiTheme="majorHAnsi" w:hAnsiTheme="majorHAnsi"/>
           <w:b/>
           <w:lang w:val="es-ES_tradnl"/>
         </w:rPr>
-      </w:pPr>
+        <w:t xml:space="preserve">Ejercicio Genérico </w:t>
+      </w:r>
       <w:r>
         <w:rPr>
           <w:rFonts w:asciiTheme="majorHAnsi" w:hAnsiTheme="majorHAnsi"/>
           <w:b/>
           <w:lang w:val="es-ES_tradnl"/>
         </w:rPr>
-        <w:t xml:space="preserve">Ejercicio Genérico </w:t>
-      </w:r>
-      <w:r>
-        <w:rPr>
-          <w:rFonts w:asciiTheme="majorHAnsi" w:hAnsiTheme="majorHAnsi"/>
-          <w:b/>
-          <w:lang w:val="es-ES_tradnl"/>
-        </w:rPr>
         <w:t>M11A: Crucigrama</w:t>
       </w:r>
     </w:p>
@@ -255,42 +255,92 @@
           <w:lang w:val="es-ES_tradnl"/>
         </w:rPr>
       </w:pPr>
-      <w:proofErr w:type="spellStart"/>
       <w:r>
         <w:rPr>
           <w:rFonts w:ascii="Times" w:hAnsi="Times" w:cs="Arial"/>
           <w:sz w:val="22"/>
           <w:szCs w:val="22"/>
         </w:rPr>
-        <w:t>Riqueza</w:t>
-      </w:r>
-      <w:proofErr w:type="spellEnd"/>
+        <w:t>Riqueza y diversidad cultural en Colombia</w:t>
+      </w:r>
+    </w:p>
+    <w:p>
+      <w:pPr>
+        <w:rPr>
+          <w:rFonts w:ascii="Arial" w:hAnsi="Arial"/>
+          <w:sz w:val="18"/>
+          <w:szCs w:val="18"/>
+          <w:lang w:val="es-ES_tradnl"/>
+        </w:rPr>
+      </w:pPr>
+      <w:r>
+        <w:rPr>
+          <w:rFonts w:ascii="Arial" w:hAnsi="Arial"/>
+          <w:b/>
+          <w:color w:val="FF0000"/>
+          <w:sz w:val="18"/>
+          <w:szCs w:val="18"/>
+          <w:lang w:val="es-ES_tradnl"/>
+        </w:rPr>
+        <w:t>*</w:t>
+      </w:r>
+      <w:r>
+        <w:rPr>
+          <w:rFonts w:ascii="Arial" w:hAnsi="Arial"/>
+          <w:sz w:val="18"/>
+          <w:szCs w:val="18"/>
+          <w:lang w:val="es-ES_tradnl"/>
+        </w:rPr>
+        <w:t xml:space="preserve"> </w:t>
+      </w:r>
+      <w:r>
+        <w:rPr>
+          <w:rFonts w:ascii="Arial" w:hAnsi="Arial"/>
+          <w:sz w:val="18"/>
+          <w:szCs w:val="18"/>
+          <w:highlight w:val="green"/>
+          <w:lang w:val="es-ES_tradnl"/>
+        </w:rPr>
+        <w:t xml:space="preserve">Descripción del </w:t>
+      </w:r>
+      <w:r>
+        <w:rPr>
+          <w:rFonts w:ascii="Arial" w:hAnsi="Arial"/>
+          <w:sz w:val="18"/>
+          <w:szCs w:val="18"/>
+          <w:highlight w:val="green"/>
+          <w:lang w:val="es-ES_tradnl"/>
+        </w:rPr>
+        <w:t>recurso</w:t>
+      </w:r>
+    </w:p>
+    <w:p>
+      <w:pPr>
+        <w:rPr>
+          <w:rFonts w:ascii="Arial" w:hAnsi="Arial" w:cs="Arial"/>
+          <w:sz w:val="18"/>
+          <w:szCs w:val="18"/>
+          <w:lang w:val="es-ES_tradnl"/>
+        </w:rPr>
+      </w:pPr>
       <w:r>
         <w:rPr>
           <w:rFonts w:ascii="Times" w:hAnsi="Times" w:cs="Arial"/>
           <w:sz w:val="22"/>
           <w:szCs w:val="22"/>
         </w:rPr>
-        <w:t xml:space="preserve"> y </w:t>
-      </w:r>
-      <w:proofErr w:type="spellStart"/>
-      <w:r>
-        <w:rPr>
-          <w:rFonts w:ascii="Times" w:hAnsi="Times" w:cs="Arial"/>
-          <w:sz w:val="22"/>
-          <w:szCs w:val="22"/>
-        </w:rPr>
-        <w:t>diversidad</w:t>
-      </w:r>
-      <w:proofErr w:type="spellEnd"/>
-      <w:r>
-        <w:rPr>
-          <w:rFonts w:ascii="Times" w:hAnsi="Times" w:cs="Arial"/>
-          <w:sz w:val="22"/>
-          <w:szCs w:val="22"/>
-        </w:rPr>
-        <w:t xml:space="preserve"> cultural en Colombia</w:t>
-      </w:r>
+        <w:t>Actividad para reconocer conceptos centrales propios de la riqueza de nuestro país.</w:t>
+      </w:r>
+    </w:p>
+    <w:p>
+      <w:pPr>
+        <w:rPr>
+          <w:rFonts w:ascii="Arial" w:hAnsi="Arial" w:cs="Arial"/>
+          <w:sz w:val="18"/>
+          <w:szCs w:val="18"/>
+          <w:lang w:val="es-ES_tradnl"/>
+        </w:rPr>
+      </w:pPr>
     </w:p>
     <w:p>
       <w:pPr>
@@ -329,7 +379,7 @@
           <w:highlight w:val="green"/>
           <w:lang w:val="es-ES_tradnl"/>
         </w:rPr>
-        <w:t xml:space="preserve">Descripción del </w:t>
+        <w:t>Palabras clave del recurso (separadas por</w:t>
       </w:r>
       <w:r>
         <w:rPr>
@@ -339,221 +389,7 @@
           <w:highlight w:val="green"/>
           <w:lang w:val="es-ES_tradnl"/>
         </w:rPr>
-        <w:t>recurso</w:t>
-      </w:r>
-    </w:p>
-    <w:p>
-      <w:pPr>
-        <w:rPr>
-          <w:rFonts w:ascii="Arial" w:hAnsi="Arial" w:cs="Arial"/>
-          <w:sz w:val="18"/>
-          <w:szCs w:val="18"/>
-          <w:lang w:val="es-ES_tradnl"/>
-        </w:rPr>
-      </w:pPr>
-      <w:proofErr w:type="spellStart"/>
-      <w:proofErr w:type="gramStart"/>
-      <w:r>
-        <w:rPr>
-          <w:rFonts w:ascii="Times" w:hAnsi="Times" w:cs="Arial"/>
-          <w:sz w:val="22"/>
-          <w:szCs w:val="22"/>
-        </w:rPr>
-        <w:t>Actividad</w:t>
-      </w:r>
-      <w:proofErr w:type="spellEnd"/>
-      <w:r>
-        <w:rPr>
-          <w:rFonts w:ascii="Times" w:hAnsi="Times" w:cs="Arial"/>
-          <w:sz w:val="22"/>
-          <w:szCs w:val="22"/>
-        </w:rPr>
-        <w:t xml:space="preserve"> </w:t>
-      </w:r>
-      <w:proofErr w:type="spellStart"/>
-      <w:r>
-        <w:rPr>
-          <w:rFonts w:ascii="Times" w:hAnsi="Times" w:cs="Arial"/>
-          <w:sz w:val="22"/>
-          <w:szCs w:val="22"/>
-        </w:rPr>
-        <w:t>para</w:t>
-      </w:r>
-      <w:proofErr w:type="spellEnd"/>
-      <w:r>
-        <w:rPr>
-          <w:rFonts w:ascii="Times" w:hAnsi="Times" w:cs="Arial"/>
-          <w:sz w:val="22"/>
-          <w:szCs w:val="22"/>
-        </w:rPr>
-        <w:t xml:space="preserve"> </w:t>
-      </w:r>
-      <w:proofErr w:type="spellStart"/>
-      <w:r>
-        <w:rPr>
-          <w:rFonts w:ascii="Times" w:hAnsi="Times" w:cs="Arial"/>
-          <w:sz w:val="22"/>
-          <w:szCs w:val="22"/>
-        </w:rPr>
-        <w:t>reconocer</w:t>
-      </w:r>
-      <w:proofErr w:type="spellEnd"/>
-      <w:r>
-        <w:rPr>
-          <w:rFonts w:ascii="Times" w:hAnsi="Times" w:cs="Arial"/>
-          <w:sz w:val="22"/>
-          <w:szCs w:val="22"/>
-        </w:rPr>
-        <w:t xml:space="preserve"> </w:t>
-      </w:r>
-      <w:proofErr w:type="spellStart"/>
-      <w:r>
-        <w:rPr>
-          <w:rFonts w:ascii="Times" w:hAnsi="Times" w:cs="Arial"/>
-          <w:sz w:val="22"/>
-          <w:szCs w:val="22"/>
-        </w:rPr>
-        <w:t>conceptos</w:t>
-      </w:r>
-      <w:proofErr w:type="spellEnd"/>
-      <w:r>
-        <w:rPr>
-          <w:rFonts w:ascii="Times" w:hAnsi="Times" w:cs="Arial"/>
-          <w:sz w:val="22"/>
-          <w:szCs w:val="22"/>
-        </w:rPr>
-        <w:t xml:space="preserve"> </w:t>
-      </w:r>
-      <w:proofErr w:type="spellStart"/>
-      <w:r>
-        <w:rPr>
-          <w:rFonts w:ascii="Times" w:hAnsi="Times" w:cs="Arial"/>
-          <w:sz w:val="22"/>
-          <w:szCs w:val="22"/>
-        </w:rPr>
-        <w:t>centrales</w:t>
-      </w:r>
-      <w:proofErr w:type="spellEnd"/>
-      <w:r>
-        <w:rPr>
-          <w:rFonts w:ascii="Times" w:hAnsi="Times" w:cs="Arial"/>
-          <w:sz w:val="22"/>
-          <w:szCs w:val="22"/>
-        </w:rPr>
-        <w:t xml:space="preserve"> </w:t>
-      </w:r>
-      <w:proofErr w:type="spellStart"/>
-      <w:r>
-        <w:rPr>
-          <w:rFonts w:ascii="Times" w:hAnsi="Times" w:cs="Arial"/>
-          <w:sz w:val="22"/>
-          <w:szCs w:val="22"/>
-        </w:rPr>
-        <w:t>propios</w:t>
-      </w:r>
-      <w:proofErr w:type="spellEnd"/>
-      <w:r>
-        <w:rPr>
-          <w:rFonts w:ascii="Times" w:hAnsi="Times" w:cs="Arial"/>
-          <w:sz w:val="22"/>
-          <w:szCs w:val="22"/>
-        </w:rPr>
-        <w:t xml:space="preserve"> de la </w:t>
-      </w:r>
-      <w:proofErr w:type="spellStart"/>
-      <w:r>
-        <w:rPr>
-          <w:rFonts w:ascii="Times" w:hAnsi="Times" w:cs="Arial"/>
-          <w:sz w:val="22"/>
-          <w:szCs w:val="22"/>
-        </w:rPr>
-        <w:t>riqueza</w:t>
-      </w:r>
-      <w:proofErr w:type="spellEnd"/>
-      <w:r>
-        <w:rPr>
-          <w:rFonts w:ascii="Times" w:hAnsi="Times" w:cs="Arial"/>
-          <w:sz w:val="22"/>
-          <w:szCs w:val="22"/>
-        </w:rPr>
-        <w:t xml:space="preserve"> de </w:t>
-      </w:r>
-      <w:proofErr w:type="spellStart"/>
-      <w:r>
-        <w:rPr>
-          <w:rFonts w:ascii="Times" w:hAnsi="Times" w:cs="Arial"/>
-          <w:sz w:val="22"/>
-          <w:szCs w:val="22"/>
-        </w:rPr>
-        <w:t>nuestro</w:t>
-      </w:r>
-      <w:proofErr w:type="spellEnd"/>
-      <w:r>
-        <w:rPr>
-          <w:rFonts w:ascii="Times" w:hAnsi="Times" w:cs="Arial"/>
-          <w:sz w:val="22"/>
-          <w:szCs w:val="22"/>
-        </w:rPr>
-        <w:t xml:space="preserve"> </w:t>
-      </w:r>
-      <w:proofErr w:type="spellStart"/>
-      <w:r>
-        <w:rPr>
-          <w:rFonts w:ascii="Times" w:hAnsi="Times" w:cs="Arial"/>
-          <w:sz w:val="22"/>
-          <w:szCs w:val="22"/>
-        </w:rPr>
-        <w:t>país</w:t>
-      </w:r>
-      <w:proofErr w:type="spellEnd"/>
-      <w:r>
-        <w:rPr>
-          <w:rFonts w:ascii="Times" w:hAnsi="Times" w:cs="Arial"/>
-          <w:sz w:val="22"/>
-          <w:szCs w:val="22"/>
-        </w:rPr>
-        <w:t>.</w:t>
-      </w:r>
-      <w:proofErr w:type="gramEnd"/>
-    </w:p>
-    <w:p>
-      <w:pPr>
-        <w:rPr>
-          <w:rFonts w:ascii="Arial" w:hAnsi="Arial" w:cs="Arial"/>
-          <w:sz w:val="18"/>
-          <w:szCs w:val="18"/>
-          <w:lang w:val="es-ES_tradnl"/>
-        </w:rPr>
-      </w:pPr>
-    </w:p>
-    <w:p>
-      <w:pPr>
-        <w:rPr>
-          <w:rFonts w:ascii="Arial" w:hAnsi="Arial"/>
-          <w:sz w:val="18"/>
-          <w:szCs w:val="18"/>
-          <w:lang w:val="es-ES_tradnl"/>
-        </w:rPr>
-      </w:pPr>
-      <w:r>
-        <w:rPr>
-          <w:rFonts w:ascii="Arial" w:hAnsi="Arial"/>
-          <w:b/>
-          <w:color w:val="FF0000"/>
-          <w:sz w:val="18"/>
-          <w:szCs w:val="18"/>
-          <w:lang w:val="es-ES_tradnl"/>
-        </w:rPr>
-        <w:t>*</w:t>
-      </w:r>
-      <w:r>
-        <w:rPr>
-          <w:rFonts w:ascii="Arial" w:hAnsi="Arial"/>
-          <w:sz w:val="18"/>
-          <w:szCs w:val="18"/>
-          <w:lang w:val="es-ES_tradnl"/>
-        </w:rPr>
-        <w:t xml:space="preserve"> </w:t>
+        <w:t xml:space="preserve"> comas</w:t>
       </w:r>
       <w:r>
         <w:rPr>
@@ -563,26 +399,6 @@
           <w:highlight w:val="green"/>
           <w:lang w:val="es-ES_tradnl"/>
         </w:rPr>
-        <w:t>Palabras clave del recurso (separadas por</w:t>
-      </w:r>
-      <w:r>
-        <w:rPr>
-          <w:rFonts w:ascii="Arial" w:hAnsi="Arial"/>
-          <w:sz w:val="18"/>
-          <w:szCs w:val="18"/>
-          <w:highlight w:val="green"/>
-          <w:lang w:val="es-ES_tradnl"/>
-        </w:rPr>
-        <w:t xml:space="preserve"> comas</w:t>
-      </w:r>
-      <w:r>
-        <w:rPr>
-          <w:rFonts w:ascii="Arial" w:hAnsi="Arial"/>
-          <w:sz w:val="18"/>
-          <w:szCs w:val="18"/>
-          <w:highlight w:val="green"/>
-          <w:lang w:val="es-ES_tradnl"/>
-        </w:rPr>
         <w:t xml:space="preserve"> ",")</w:t>
       </w:r>
     </w:p>
@@ -612,7 +428,43 @@
           <w:szCs w:val="18"/>
           <w:lang w:val="es-ES_tradnl"/>
         </w:rPr>
-        <w:t>“riqueza” “cultural” “diversidad”</w:t>
+        <w:t>R</w:t>
+      </w:r>
+      <w:r>
+        <w:rPr>
+          <w:rFonts w:ascii="Arial" w:hAnsi="Arial" w:cs="Arial"/>
+          <w:sz w:val="18"/>
+          <w:szCs w:val="18"/>
+          <w:lang w:val="es-ES_tradnl"/>
+        </w:rPr>
+        <w:t>iqueza</w:t>
+      </w:r>
+      <w:r>
+        <w:rPr>
+          <w:rFonts w:ascii="Arial" w:hAnsi="Arial" w:cs="Arial"/>
+          <w:sz w:val="18"/>
+          <w:szCs w:val="18"/>
+          <w:lang w:val="es-ES_tradnl"/>
+        </w:rPr>
+        <w:t xml:space="preserve">, cultura, </w:t>
+      </w:r>
+      <w:r>
+        <w:rPr>
+          <w:rFonts w:ascii="Arial" w:hAnsi="Arial" w:cs="Arial"/>
+          <w:sz w:val="18"/>
+          <w:szCs w:val="18"/>
+          <w:lang w:val="es-ES_tradnl"/>
+        </w:rPr>
+        <w:t>diversidad</w:t>
+      </w:r>
+      <w:r>
+        <w:rPr>
+          <w:rFonts w:ascii="Arial" w:hAnsi="Arial" w:cs="Arial"/>
+          <w:sz w:val="18"/>
+          <w:szCs w:val="18"/>
+          <w:lang w:val="es-ES_tradnl"/>
+        </w:rPr>
+        <w:t>, Colombia</w:t>
       </w:r>
     </w:p>
     <w:p>
@@ -2509,41 +2361,13 @@
           <w:lang w:val="es-ES_tradnl"/>
         </w:rPr>
       </w:pPr>
-      <w:proofErr w:type="spellStart"/>
       <w:r>
         <w:rPr>
           <w:rFonts w:ascii="Times" w:hAnsi="Times" w:cs="Arial"/>
           <w:sz w:val="22"/>
           <w:szCs w:val="22"/>
         </w:rPr>
-        <w:t>Riqueza</w:t>
-      </w:r>
-      <w:proofErr w:type="spellEnd"/>
-      <w:r>
-        <w:rPr>
-          <w:rFonts w:ascii="Times" w:hAnsi="Times" w:cs="Arial"/>
-          <w:sz w:val="22"/>
-          <w:szCs w:val="22"/>
-        </w:rPr>
-        <w:t xml:space="preserve"> y </w:t>
-      </w:r>
-      <w:proofErr w:type="spellStart"/>
-      <w:r>
-        <w:rPr>
-          <w:rFonts w:ascii="Times" w:hAnsi="Times" w:cs="Arial"/>
-          <w:sz w:val="22"/>
-          <w:szCs w:val="22"/>
-        </w:rPr>
-        <w:t>diversidad</w:t>
-      </w:r>
-      <w:proofErr w:type="spellEnd"/>
-      <w:r>
-        <w:rPr>
-          <w:rFonts w:ascii="Times" w:hAnsi="Times" w:cs="Arial"/>
-          <w:sz w:val="22"/>
-          <w:szCs w:val="22"/>
-        </w:rPr>
-        <w:t xml:space="preserve"> cultural en Colombia</w:t>
+        <w:t>Riqueza y diversidad cultural en Colombia</w:t>
       </w:r>
     </w:p>
     <w:p>
@@ -2745,6 +2569,15 @@
         </w:rPr>
         <w:t>Resuelve el crucigrama de conceptos relacionados con la riqueza cultural colombiana</w:t>
       </w:r>
+      <w:r>
+        <w:rPr>
+          <w:rFonts w:ascii="Arial" w:hAnsi="Arial" w:cs="Arial"/>
+          <w:sz w:val="18"/>
+          <w:szCs w:val="18"/>
+          <w:lang w:val="es-ES_tradnl"/>
+        </w:rPr>
+        <w:t>.</w:t>
+      </w:r>
     </w:p>
     <w:p>
       <w:pPr>
@@ -2904,15 +2737,15 @@
           <w:rFonts w:ascii="Arial" w:hAnsi="Arial" w:cs="Arial"/>
           <w:sz w:val="18"/>
           <w:szCs w:val="18"/>
-          <w:lang w:val="es-ES_tradnl"/>
-        </w:rPr>
-      </w:pPr>
-      <w:r>
-        <w:rPr>
-          <w:rFonts w:ascii="Arial" w:hAnsi="Arial" w:cs="Arial"/>
-          <w:sz w:val="18"/>
-          <w:szCs w:val="18"/>
-          <w:lang w:val="es-ES_tradnl"/>
+          <w:lang w:val="pt-BR"/>
+        </w:rPr>
+      </w:pPr>
+      <w:r>
+        <w:rPr>
+          <w:rFonts w:ascii="Arial" w:hAnsi="Arial" w:cs="Arial"/>
+          <w:sz w:val="18"/>
+          <w:szCs w:val="18"/>
+          <w:lang w:val="pt-BR"/>
         </w:rPr>
         <w:t>N</w:t>
       </w:r>
@@ -2923,7 +2756,7 @@
           <w:rFonts w:ascii="Arial" w:hAnsi="Arial"/>
           <w:sz w:val="18"/>
           <w:szCs w:val="18"/>
-          <w:lang w:val="es-ES_tradnl"/>
+          <w:lang w:val="pt-BR"/>
         </w:rPr>
       </w:pPr>
       <w:r>
@@ -2932,7 +2765,7 @@
           <w:sz w:val="18"/>
           <w:szCs w:val="18"/>
           <w:highlight w:val="green"/>
-          <w:lang w:val="es-ES_tradnl"/>
+          <w:lang w:val="pt-BR"/>
         </w:rPr>
         <w:t>Mostrar calculadora (S/N)</w:t>
       </w:r>
@@ -3288,27 +3121,16 @@
           <w:szCs w:val="18"/>
           <w:lang w:val="es-ES_tradnl"/>
         </w:rPr>
-        <w:t xml:space="preserve">que </w:t>
-      </w:r>
-      <w:proofErr w:type="spellStart"/>
-      <w:r>
-        <w:rPr>
-          <w:rFonts w:ascii="Arial" w:hAnsi="Arial" w:cs="Arial"/>
-          <w:sz w:val="18"/>
-          <w:szCs w:val="18"/>
-          <w:lang w:val="es-ES_tradnl"/>
-        </w:rPr>
-        <w:t>correponde</w:t>
-      </w:r>
-      <w:proofErr w:type="spellEnd"/>
-      <w:r>
-        <w:rPr>
-          <w:rFonts w:ascii="Arial" w:hAnsi="Arial" w:cs="Arial"/>
-          <w:sz w:val="18"/>
-          <w:szCs w:val="18"/>
-          <w:lang w:val="es-ES_tradnl"/>
-        </w:rPr>
-        <w:t xml:space="preserve"> al 3,5% del total de la población colombiana</w:t>
+        <w:t>que correponde al 3,5% del total de la población colombiana</w:t>
+      </w:r>
+      <w:r>
+        <w:rPr>
+          <w:rFonts w:ascii="Arial" w:hAnsi="Arial" w:cs="Arial"/>
+          <w:sz w:val="18"/>
+          <w:szCs w:val="18"/>
+          <w:lang w:val="es-ES_tradnl"/>
+        </w:rPr>
+        <w:t>.</w:t>
       </w:r>
     </w:p>
     <w:p>
@@ -3601,7 +3423,16 @@
           <w:szCs w:val="18"/>
           <w:lang w:val="es-ES_tradnl"/>
         </w:rPr>
-        <w:t>Forma como se le denomina a los bienes y creaciones intelectuales que por su valor, se consideran de riqueza mundial</w:t>
+        <w:t>Forma como se le denomina a los bienes y creaciones intelectuales que por su valor se consideran de riqueza mundial</w:t>
+      </w:r>
+      <w:r>
+        <w:rPr>
+          <w:rFonts w:ascii="Arial" w:hAnsi="Arial" w:cs="Arial"/>
+          <w:sz w:val="18"/>
+          <w:szCs w:val="18"/>
+          <w:lang w:val="es-ES_tradnl"/>
+        </w:rPr>
+        <w:t>.</w:t>
       </w:r>
     </w:p>
     <w:p>
@@ -3964,7 +3795,7 @@
           <w:szCs w:val="18"/>
           <w:lang w:val="es-ES_tradnl"/>
         </w:rPr>
-        <w:t xml:space="preserve">Organización  de las Naciones Unidas creada para la Educación, la Ciencia y la Cultura. </w:t>
+        <w:t xml:space="preserve">Organización de las Naciones Unidas creada para la Educación, la Ciencia y la Cultura. </w:t>
       </w:r>
     </w:p>
     <w:p>
@@ -4075,7 +3906,7 @@
           <w:szCs w:val="18"/>
           <w:lang w:val="es-ES_tradnl"/>
         </w:rPr>
-        <w:t>UNESCO</w:t>
+        <w:t>Unesco</w:t>
       </w:r>
     </w:p>
     <w:p>
@@ -4319,6 +4150,15 @@
         </w:rPr>
         <w:t>Elemento que se considera una riqueza dentro de las sociedades, al expresar la diferencia</w:t>
       </w:r>
+      <w:r>
+        <w:rPr>
+          <w:rFonts w:ascii="Arial" w:hAnsi="Arial" w:cs="Arial"/>
+          <w:sz w:val="18"/>
+          <w:szCs w:val="18"/>
+          <w:lang w:val="es-ES_tradnl"/>
+        </w:rPr>
+        <w:t>.</w:t>
+      </w:r>
     </w:p>
     <w:p>
       <w:pPr>
@@ -4679,10 +4519,26 @@
           <w:szCs w:val="18"/>
           <w:lang w:val="es-ES_tradnl"/>
         </w:rPr>
-        <w:t xml:space="preserve"> las islas d San Andrés y Provid</w:t>
-      </w:r>
-      <w:bookmarkStart w:id="0" w:name="_GoBack"/>
-      <w:bookmarkEnd w:id="0"/>
+        <w:t xml:space="preserve"> las islas d</w:t>
+      </w:r>
+      <w:r>
+        <w:rPr>
+          <w:rFonts w:ascii="Arial" w:hAnsi="Arial" w:cs="Arial"/>
+          <w:sz w:val="18"/>
+          <w:szCs w:val="18"/>
+          <w:lang w:val="es-ES_tradnl"/>
+        </w:rPr>
+        <w:t>e</w:t>
+      </w:r>
+      <w:r>
+        <w:rPr>
+          <w:rFonts w:ascii="Arial" w:hAnsi="Arial" w:cs="Arial"/>
+          <w:sz w:val="18"/>
+          <w:szCs w:val="18"/>
+          <w:lang w:val="es-ES_tradnl"/>
+        </w:rPr>
+        <w:t xml:space="preserve"> San Andrés y Provid</w:t>
+      </w:r>
       <w:r>
         <w:rPr>
           <w:rFonts w:ascii="Arial" w:hAnsi="Arial" w:cs="Arial"/>
@@ -4691,6 +4547,15 @@
           <w:lang w:val="es-ES_tradnl"/>
         </w:rPr>
         <w:t>encia</w:t>
+      </w:r>
+      <w:r>
+        <w:rPr>
+          <w:rFonts w:ascii="Arial" w:hAnsi="Arial" w:cs="Arial"/>
+          <w:sz w:val="18"/>
+          <w:szCs w:val="18"/>
+          <w:lang w:val="es-ES_tradnl"/>
+        </w:rPr>
+        <w:t>.</w:t>
       </w:r>
     </w:p>
     <w:p>
@@ -5035,6 +4900,15 @@
         </w:rPr>
         <w:t>Una de las divisiones del territorio nacional para comprender rasgos culturales y geográficos</w:t>
       </w:r>
+      <w:r>
+        <w:rPr>
+          <w:rFonts w:ascii="Arial" w:hAnsi="Arial" w:cs="Arial"/>
+          <w:sz w:val="18"/>
+          <w:szCs w:val="18"/>
+          <w:lang w:val="es-ES_tradnl"/>
+        </w:rPr>
+        <w:t>.</w:t>
+      </w:r>
     </w:p>
     <w:p>
       <w:pPr>
@@ -5376,39 +5250,17 @@
           <w:szCs w:val="18"/>
           <w:lang w:val="es-ES_tradnl"/>
         </w:rPr>
-        <w:t xml:space="preserve">Etnia cuyo mayor representante fue </w:t>
-      </w:r>
-      <w:proofErr w:type="spellStart"/>
-      <w:r>
-        <w:rPr>
-          <w:rFonts w:ascii="Arial" w:hAnsi="Arial" w:cs="Arial"/>
-          <w:sz w:val="18"/>
-          <w:szCs w:val="18"/>
-          <w:lang w:val="es-ES_tradnl"/>
-        </w:rPr>
-        <w:t>Benkos</w:t>
-      </w:r>
-      <w:proofErr w:type="spellEnd"/>
-      <w:r>
-        <w:rPr>
-          <w:rFonts w:ascii="Arial" w:hAnsi="Arial" w:cs="Arial"/>
-          <w:sz w:val="18"/>
-          <w:szCs w:val="18"/>
-          <w:lang w:val="es-ES_tradnl"/>
-        </w:rPr>
-        <w:t xml:space="preserve"> </w:t>
-      </w:r>
-      <w:proofErr w:type="spellStart"/>
-      <w:r>
-        <w:rPr>
-          <w:rFonts w:ascii="Arial" w:hAnsi="Arial" w:cs="Arial"/>
-          <w:sz w:val="18"/>
-          <w:szCs w:val="18"/>
-          <w:lang w:val="es-ES_tradnl"/>
-        </w:rPr>
-        <w:t>Bioho</w:t>
-      </w:r>
-      <w:proofErr w:type="spellEnd"/>
+        <w:t>Etnia cuyo mayor representante fue Benkos Bioho</w:t>
+      </w:r>
+      <w:r>
+        <w:rPr>
+          <w:rFonts w:ascii="Arial" w:hAnsi="Arial" w:cs="Arial"/>
+          <w:sz w:val="18"/>
+          <w:szCs w:val="18"/>
+          <w:lang w:val="es-ES_tradnl"/>
+        </w:rPr>
+        <w:t>.</w:t>
+      </w:r>
     </w:p>
     <w:p>
       <w:pPr>
@@ -5508,36 +5360,45 @@
           <w:rFonts w:ascii="Arial" w:hAnsi="Arial" w:cs="Arial"/>
           <w:sz w:val="18"/>
           <w:szCs w:val="18"/>
-          <w:lang w:val="es-ES_tradnl"/>
-        </w:rPr>
-      </w:pPr>
-      <w:r>
-        <w:rPr>
-          <w:rFonts w:ascii="Arial" w:hAnsi="Arial" w:cs="Arial"/>
-          <w:sz w:val="18"/>
-          <w:szCs w:val="18"/>
-          <w:lang w:val="es-ES_tradnl"/>
+          <w:lang w:val="pt-BR"/>
+        </w:rPr>
+      </w:pPr>
+      <w:r>
+        <w:rPr>
+          <w:rFonts w:ascii="Arial" w:hAnsi="Arial" w:cs="Arial"/>
+          <w:sz w:val="18"/>
+          <w:szCs w:val="18"/>
+          <w:lang w:val="pt-BR"/>
         </w:rPr>
         <w:t>Palenque</w:t>
       </w:r>
-    </w:p>
-    <w:p>
-      <w:pPr>
-        <w:rPr>
-          <w:rFonts w:ascii="Arial" w:hAnsi="Arial" w:cs="Arial"/>
-          <w:sz w:val="18"/>
-          <w:szCs w:val="18"/>
-          <w:lang w:val="es-ES_tradnl"/>
-        </w:rPr>
-      </w:pPr>
-    </w:p>
-    <w:p>
-      <w:pPr>
-        <w:rPr>
-          <w:rFonts w:ascii="Arial" w:hAnsi="Arial" w:cs="Arial"/>
-          <w:sz w:val="18"/>
-          <w:szCs w:val="18"/>
-          <w:lang w:val="es-ES_tradnl"/>
+      <w:r>
+        <w:rPr>
+          <w:rFonts w:ascii="Arial" w:hAnsi="Arial" w:cs="Arial"/>
+          <w:sz w:val="18"/>
+          <w:szCs w:val="18"/>
+          <w:lang w:val="pt-BR"/>
+        </w:rPr>
+        <w:t>ra</w:t>
+      </w:r>
+    </w:p>
+    <w:p>
+      <w:pPr>
+        <w:rPr>
+          <w:rFonts w:ascii="Arial" w:hAnsi="Arial" w:cs="Arial"/>
+          <w:sz w:val="18"/>
+          <w:szCs w:val="18"/>
+          <w:lang w:val="pt-BR"/>
+        </w:rPr>
+      </w:pPr>
+    </w:p>
+    <w:p>
+      <w:pPr>
+        <w:rPr>
+          <w:rFonts w:ascii="Arial" w:hAnsi="Arial" w:cs="Arial"/>
+          <w:sz w:val="18"/>
+          <w:szCs w:val="18"/>
+          <w:lang w:val="pt-BR"/>
         </w:rPr>
       </w:pPr>
       <w:r>
@@ -5547,7 +5408,7 @@
           <w:color w:val="FF0000"/>
           <w:sz w:val="18"/>
           <w:szCs w:val="18"/>
-          <w:lang w:val="es-ES_tradnl"/>
+          <w:lang w:val="pt-BR"/>
         </w:rPr>
         <w:t>*</w:t>
       </w:r>
@@ -5557,7 +5418,7 @@
           <w:color w:val="FF0000"/>
           <w:sz w:val="18"/>
           <w:szCs w:val="18"/>
-          <w:lang w:val="es-ES_tradnl"/>
+          <w:lang w:val="pt-BR"/>
         </w:rPr>
         <w:t xml:space="preserve"> </w:t>
       </w:r>
@@ -5567,56 +5428,36 @@
           <w:sz w:val="18"/>
           <w:szCs w:val="18"/>
           <w:highlight w:val="yellow"/>
-          <w:lang w:val="es-ES_tradnl"/>
-        </w:rPr>
-        <w:t>Letra coincidente</w:t>
-      </w:r>
-      <w:r>
-        <w:rPr>
-          <w:rFonts w:ascii="Arial" w:hAnsi="Arial" w:cs="Arial"/>
-          <w:sz w:val="18"/>
-          <w:szCs w:val="18"/>
-          <w:highlight w:val="yellow"/>
-          <w:lang w:val="es-ES_tradnl"/>
-        </w:rPr>
-        <w:t xml:space="preserve"> (#):</w:t>
-      </w:r>
-      <w:r>
-        <w:rPr>
-          <w:rFonts w:ascii="Arial" w:hAnsi="Arial" w:cs="Arial"/>
-          <w:sz w:val="18"/>
-          <w:szCs w:val="18"/>
-          <w:highlight w:val="yellow"/>
-          <w:lang w:val="es-ES_tradnl"/>
-        </w:rPr>
-        <w:t xml:space="preserve"> </w:t>
-      </w:r>
-    </w:p>
-    <w:p>
-      <w:pPr>
-        <w:rPr>
-          <w:rFonts w:ascii="Arial" w:hAnsi="Arial" w:cs="Arial"/>
-          <w:sz w:val="18"/>
-          <w:szCs w:val="18"/>
-          <w:lang w:val="es-ES_tradnl"/>
-        </w:rPr>
-      </w:pPr>
-    </w:p>
-    <w:p>
-      <w:pPr>
-        <w:rPr>
-          <w:rFonts w:ascii="Arial" w:hAnsi="Arial" w:cs="Arial"/>
-          <w:sz w:val="18"/>
-          <w:szCs w:val="18"/>
-          <w:lang w:val="es-ES_tradnl"/>
-        </w:rPr>
-      </w:pPr>
-      <w:r>
-        <w:rPr>
-          <w:rFonts w:ascii="Arial" w:hAnsi="Arial" w:cs="Arial"/>
-          <w:sz w:val="18"/>
-          <w:szCs w:val="18"/>
-          <w:lang w:val="es-ES_tradnl"/>
+          <w:lang w:val="pt-BR"/>
+        </w:rPr>
+        <w:t xml:space="preserve">Letra coincidente (#): </w:t>
+      </w:r>
+    </w:p>
+    <w:p>
+      <w:pPr>
+        <w:rPr>
+          <w:rFonts w:ascii="Arial" w:hAnsi="Arial" w:cs="Arial"/>
+          <w:sz w:val="18"/>
+          <w:szCs w:val="18"/>
+          <w:lang w:val="pt-BR"/>
+        </w:rPr>
+      </w:pPr>
+    </w:p>
+    <w:p>
+      <w:pPr>
+        <w:rPr>
+          <w:rFonts w:ascii="Arial" w:hAnsi="Arial" w:cs="Arial"/>
+          <w:sz w:val="18"/>
+          <w:szCs w:val="18"/>
+          <w:lang w:val="pt-BR"/>
+        </w:rPr>
+      </w:pPr>
+      <w:r>
+        <w:rPr>
+          <w:rFonts w:ascii="Arial" w:hAnsi="Arial" w:cs="Arial"/>
+          <w:sz w:val="18"/>
+          <w:szCs w:val="18"/>
+          <w:lang w:val="pt-BR"/>
         </w:rPr>
         <w:t>e</w:t>
       </w:r>
@@ -5627,27 +5468,27 @@
           <w:rFonts w:ascii="Arial" w:hAnsi="Arial" w:cs="Arial"/>
           <w:sz w:val="18"/>
           <w:szCs w:val="18"/>
-          <w:lang w:val="es-ES_tradnl"/>
-        </w:rPr>
-      </w:pPr>
-    </w:p>
-    <w:p>
-      <w:pPr>
-        <w:rPr>
-          <w:rFonts w:ascii="Arial" w:hAnsi="Arial" w:cs="Arial"/>
-          <w:sz w:val="18"/>
-          <w:szCs w:val="18"/>
-          <w:lang w:val="es-ES_tradnl"/>
-        </w:rPr>
-      </w:pPr>
-    </w:p>
-    <w:p>
-      <w:pPr>
-        <w:rPr>
-          <w:rFonts w:ascii="Arial" w:hAnsi="Arial" w:cs="Arial"/>
-          <w:sz w:val="18"/>
-          <w:szCs w:val="18"/>
-          <w:lang w:val="es-ES_tradnl"/>
+          <w:lang w:val="pt-BR"/>
+        </w:rPr>
+      </w:pPr>
+    </w:p>
+    <w:p>
+      <w:pPr>
+        <w:rPr>
+          <w:rFonts w:ascii="Arial" w:hAnsi="Arial" w:cs="Arial"/>
+          <w:sz w:val="18"/>
+          <w:szCs w:val="18"/>
+          <w:lang w:val="pt-BR"/>
+        </w:rPr>
+      </w:pPr>
+    </w:p>
+    <w:p>
+      <w:pPr>
+        <w:rPr>
+          <w:rFonts w:ascii="Arial" w:hAnsi="Arial" w:cs="Arial"/>
+          <w:sz w:val="18"/>
+          <w:szCs w:val="18"/>
+          <w:lang w:val="pt-BR"/>
         </w:rPr>
       </w:pPr>
       <w:r>
@@ -5657,8 +5498,9 @@
           <w:color w:val="FF0000"/>
           <w:sz w:val="18"/>
           <w:szCs w:val="18"/>
-          <w:lang w:val="es-ES_tradnl"/>
-        </w:rPr>
+          <w:lang w:val="pt-BR"/>
+        </w:rPr>
+        <w:lastRenderedPageBreak/>
         <w:t>*</w:t>
       </w:r>
       <w:r>
@@ -5667,7 +5509,7 @@
           <w:color w:val="FF0000"/>
           <w:sz w:val="18"/>
           <w:szCs w:val="18"/>
-          <w:lang w:val="es-ES_tradnl"/>
+          <w:lang w:val="pt-BR"/>
         </w:rPr>
         <w:t xml:space="preserve"> </w:t>
       </w:r>
@@ -5677,7 +5519,7 @@
           <w:sz w:val="18"/>
           <w:szCs w:val="18"/>
           <w:highlight w:val="green"/>
-          <w:lang w:val="es-ES_tradnl"/>
+          <w:lang w:val="pt-BR"/>
         </w:rPr>
         <w:t xml:space="preserve">HORIZONTAL </w:t>
       </w:r>
@@ -5687,7 +5529,7 @@
           <w:sz w:val="18"/>
           <w:szCs w:val="18"/>
           <w:highlight w:val="green"/>
-          <w:lang w:val="es-ES_tradnl"/>
+          <w:lang w:val="pt-BR"/>
         </w:rPr>
         <w:t>7</w:t>
       </w:r>
@@ -5780,7 +5622,34 @@
           <w:szCs w:val="18"/>
           <w:lang w:val="es-ES_tradnl"/>
         </w:rPr>
-        <w:t>Capital de departamento en la cual se realizan procesiones de semana santa de gran reconocimiento cultural</w:t>
+        <w:t>Capital de departamento en la c</w:t>
+      </w:r>
+      <w:r>
+        <w:rPr>
+          <w:rFonts w:ascii="Arial" w:hAnsi="Arial" w:cs="Arial"/>
+          <w:sz w:val="18"/>
+          <w:szCs w:val="18"/>
+          <w:lang w:val="es-ES_tradnl"/>
+        </w:rPr>
+        <w:t>ual se realizan procesiones de Semana S</w:t>
+      </w:r>
+      <w:r>
+        <w:rPr>
+          <w:rFonts w:ascii="Arial" w:hAnsi="Arial" w:cs="Arial"/>
+          <w:sz w:val="18"/>
+          <w:szCs w:val="18"/>
+          <w:lang w:val="es-ES_tradnl"/>
+        </w:rPr>
+        <w:t>anta de gran reconocimiento cultural</w:t>
+      </w:r>
+      <w:r>
+        <w:rPr>
+          <w:rFonts w:ascii="Arial" w:hAnsi="Arial" w:cs="Arial"/>
+          <w:sz w:val="18"/>
+          <w:szCs w:val="18"/>
+          <w:lang w:val="es-ES_tradnl"/>
+        </w:rPr>
+        <w:t>.</w:t>
       </w:r>
     </w:p>
     <w:p>
@@ -5874,17 +5743,24 @@
           <w:lang w:val="es-ES_tradnl"/>
         </w:rPr>
       </w:pPr>
-      <w:proofErr w:type="spellStart"/>
-      <w:r>
-        <w:rPr>
-          <w:rFonts w:ascii="Arial" w:hAnsi="Arial" w:cs="Arial"/>
-          <w:sz w:val="18"/>
-          <w:szCs w:val="18"/>
-          <w:lang w:val="es-ES_tradnl"/>
-        </w:rPr>
-        <w:t>popayán</w:t>
-      </w:r>
-      <w:proofErr w:type="spellEnd"/>
+      <w:r>
+        <w:rPr>
+          <w:rFonts w:ascii="Arial" w:hAnsi="Arial" w:cs="Arial"/>
+          <w:sz w:val="18"/>
+          <w:szCs w:val="18"/>
+          <w:lang w:val="es-ES_tradnl"/>
+        </w:rPr>
+        <w:t>P</w:t>
+      </w:r>
+      <w:r>
+        <w:rPr>
+          <w:rFonts w:ascii="Arial" w:hAnsi="Arial" w:cs="Arial"/>
+          <w:sz w:val="18"/>
+          <w:szCs w:val="18"/>
+          <w:lang w:val="es-ES_tradnl"/>
+        </w:rPr>
+        <w:t>opayán</w:t>
+      </w:r>
     </w:p>
     <w:p>
       <w:pPr>
@@ -6115,27 +5991,79 @@
           <w:szCs w:val="18"/>
           <w:lang w:val="es-ES_tradnl"/>
         </w:rPr>
-        <w:t xml:space="preserve">Comunidad indígena </w:t>
-      </w:r>
-      <w:proofErr w:type="spellStart"/>
-      <w:r>
-        <w:rPr>
-          <w:rFonts w:ascii="Arial" w:hAnsi="Arial" w:cs="Arial"/>
-          <w:sz w:val="18"/>
-          <w:szCs w:val="18"/>
-          <w:lang w:val="es-ES_tradnl"/>
-        </w:rPr>
-        <w:t>reconcida</w:t>
-      </w:r>
-      <w:proofErr w:type="spellEnd"/>
-      <w:r>
-        <w:rPr>
-          <w:rFonts w:ascii="Arial" w:hAnsi="Arial" w:cs="Arial"/>
-          <w:sz w:val="18"/>
-          <w:szCs w:val="18"/>
-          <w:lang w:val="es-ES_tradnl"/>
-        </w:rPr>
-        <w:t xml:space="preserve"> por la UNESCO por el sistema normativo representado en los palabreros </w:t>
+        <w:t>Comunidad indígena recon</w:t>
+      </w:r>
+      <w:r>
+        <w:rPr>
+          <w:rFonts w:ascii="Arial" w:hAnsi="Arial" w:cs="Arial"/>
+          <w:sz w:val="18"/>
+          <w:szCs w:val="18"/>
+          <w:lang w:val="es-ES_tradnl"/>
+        </w:rPr>
+        <w:t>o</w:t>
+      </w:r>
+      <w:r>
+        <w:rPr>
+          <w:rFonts w:ascii="Arial" w:hAnsi="Arial" w:cs="Arial"/>
+          <w:sz w:val="18"/>
+          <w:szCs w:val="18"/>
+          <w:lang w:val="es-ES_tradnl"/>
+        </w:rPr>
+        <w:t xml:space="preserve">cida por la </w:t>
+      </w:r>
+      <w:r>
+        <w:rPr>
+          <w:rFonts w:ascii="Arial" w:hAnsi="Arial" w:cs="Arial"/>
+          <w:sz w:val="18"/>
+          <w:szCs w:val="18"/>
+          <w:lang w:val="es-ES_tradnl"/>
+        </w:rPr>
+        <w:t>Unesco</w:t>
+      </w:r>
+      <w:r>
+        <w:rPr>
+          <w:rFonts w:ascii="Arial" w:hAnsi="Arial" w:cs="Arial"/>
+          <w:sz w:val="18"/>
+          <w:szCs w:val="18"/>
+          <w:lang w:val="es-ES_tradnl"/>
+        </w:rPr>
+        <w:t xml:space="preserve"> por </w:t>
+      </w:r>
+      <w:r>
+        <w:rPr>
+          <w:rFonts w:ascii="Arial" w:hAnsi="Arial" w:cs="Arial"/>
+          <w:sz w:val="18"/>
+          <w:szCs w:val="18"/>
+          <w:lang w:val="es-ES_tradnl"/>
+        </w:rPr>
+        <w:t>su</w:t>
+      </w:r>
+      <w:r>
+        <w:rPr>
+          <w:rFonts w:ascii="Arial" w:hAnsi="Arial" w:cs="Arial"/>
+          <w:sz w:val="18"/>
+          <w:szCs w:val="18"/>
+          <w:lang w:val="es-ES_tradnl"/>
+        </w:rPr>
+        <w:t xml:space="preserve"> sistema normativo representado en los palabreros</w:t>
+      </w:r>
+      <w:r>
+        <w:rPr>
+          <w:rFonts w:ascii="Arial" w:hAnsi="Arial" w:cs="Arial"/>
+          <w:sz w:val="18"/>
+          <w:szCs w:val="18"/>
+          <w:lang w:val="es-ES_tradnl"/>
+        </w:rPr>
+        <w:t>.</w:t>
+      </w:r>
+      <w:r>
+        <w:rPr>
+          <w:rFonts w:ascii="Arial" w:hAnsi="Arial" w:cs="Arial"/>
+          <w:sz w:val="18"/>
+          <w:szCs w:val="18"/>
+          <w:lang w:val="es-ES_tradnl"/>
+        </w:rPr>
+        <w:t xml:space="preserve"> </w:t>
       </w:r>
     </w:p>
     <w:p>
@@ -6229,7 +6157,6 @@
           <w:lang w:val="es-ES_tradnl"/>
         </w:rPr>
       </w:pPr>
-      <w:proofErr w:type="spellStart"/>
       <w:r>
         <w:rPr>
           <w:rFonts w:ascii="Arial" w:hAnsi="Arial" w:cs="Arial"/>
@@ -6239,7 +6166,6 @@
         </w:rPr>
         <w:t>wayu</w:t>
       </w:r>
-      <w:proofErr w:type="spellEnd"/>
     </w:p>
     <w:p>
       <w:pPr>
@@ -8919,7 +8845,7 @@
                 <w:szCs w:val="18"/>
                 <w:lang w:val="es-ES_tradnl"/>
               </w:rPr>
-              <w:t>O</w:t>
+              <w:t>A</w:t>
             </w:r>
           </w:p>
         </w:tc>
@@ -10153,7 +10079,17 @@
           <w:szCs w:val="18"/>
           <w:lang w:val="es-ES_tradnl"/>
         </w:rPr>
-        <w:t>Respuesta Vertical:</w:t>
+        <w:t>Respuesta v</w:t>
+      </w:r>
+      <w:r>
+        <w:rPr>
+          <w:rFonts w:ascii="Arial" w:hAnsi="Arial" w:cs="Arial"/>
+          <w:color w:val="0000FF"/>
+          <w:sz w:val="18"/>
+          <w:szCs w:val="18"/>
+          <w:lang w:val="es-ES_tradnl"/>
+        </w:rPr>
+        <w:t>ertical:</w:t>
       </w:r>
       <w:r>
         <w:rPr>
@@ -10192,7 +10128,7 @@
           <w:szCs w:val="18"/>
           <w:lang w:val="es-ES_tradnl"/>
         </w:rPr>
-        <w:t xml:space="preserve">Respuesta Horizontal </w:t>
+        <w:t>Respuesta h</w:t>
       </w:r>
       <w:r>
         <w:rPr>
@@ -10202,6 +10138,16 @@
           <w:szCs w:val="18"/>
           <w:lang w:val="es-ES_tradnl"/>
         </w:rPr>
+        <w:t xml:space="preserve">orizontal </w:t>
+      </w:r>
+      <w:r>
+        <w:rPr>
+          <w:rFonts w:ascii="Arial" w:hAnsi="Arial" w:cs="Arial"/>
+          <w:color w:val="0000FF"/>
+          <w:sz w:val="18"/>
+          <w:szCs w:val="18"/>
+          <w:lang w:val="es-ES_tradnl"/>
+        </w:rPr>
         <w:t>1:</w:t>
       </w:r>
       <w:r>
@@ -10288,7 +10234,7 @@
           <w:szCs w:val="18"/>
           <w:lang w:val="es-ES_tradnl"/>
         </w:rPr>
-        <w:t>Respuesta Horizontal 2</w:t>
+        <w:t>Respuesta h</w:t>
       </w:r>
       <w:r>
         <w:rPr>
@@ -10298,6 +10244,16 @@
           <w:szCs w:val="18"/>
           <w:lang w:val="es-ES_tradnl"/>
         </w:rPr>
+        <w:t>orizontal 2</w:t>
+      </w:r>
+      <w:r>
+        <w:rPr>
+          <w:rFonts w:ascii="Arial" w:hAnsi="Arial" w:cs="Arial"/>
+          <w:color w:val="0000FF"/>
+          <w:sz w:val="18"/>
+          <w:szCs w:val="18"/>
+          <w:lang w:val="es-ES_tradnl"/>
+        </w:rPr>
         <w:t>:</w:t>
       </w:r>
       <w:r>
@@ -10384,7 +10340,7 @@
           <w:szCs w:val="18"/>
           <w:lang w:val="es-ES_tradnl"/>
         </w:rPr>
-        <w:t>Respuesta Horizontal 3</w:t>
+        <w:t>Respuesta h</w:t>
       </w:r>
       <w:r>
         <w:rPr>
@@ -10394,6 +10350,16 @@
           <w:szCs w:val="18"/>
           <w:lang w:val="es-ES_tradnl"/>
         </w:rPr>
+        <w:t>orizontal 3</w:t>
+      </w:r>
+      <w:r>
+        <w:rPr>
+          <w:rFonts w:ascii="Arial" w:hAnsi="Arial" w:cs="Arial"/>
+          <w:color w:val="0000FF"/>
+          <w:sz w:val="18"/>
+          <w:szCs w:val="18"/>
+          <w:lang w:val="es-ES_tradnl"/>
+        </w:rPr>
         <w:t>:</w:t>
       </w:r>
       <w:r>
@@ -10480,7 +10446,7 @@
           <w:szCs w:val="18"/>
           <w:lang w:val="es-ES_tradnl"/>
         </w:rPr>
-        <w:t>Respuesta Horizontal 4</w:t>
+        <w:t>Respuesta h</w:t>
       </w:r>
       <w:r>
         <w:rPr>
@@ -10490,6 +10456,16 @@
           <w:szCs w:val="18"/>
           <w:lang w:val="es-ES_tradnl"/>
         </w:rPr>
+        <w:t>orizontal 4</w:t>
+      </w:r>
+      <w:r>
+        <w:rPr>
+          <w:rFonts w:ascii="Arial" w:hAnsi="Arial" w:cs="Arial"/>
+          <w:color w:val="0000FF"/>
+          <w:sz w:val="18"/>
+          <w:szCs w:val="18"/>
+          <w:lang w:val="es-ES_tradnl"/>
+        </w:rPr>
         <w:t>:</w:t>
       </w:r>
       <w:r>
@@ -10585,7 +10561,7 @@
           <w:szCs w:val="18"/>
           <w:lang w:val="es-ES_tradnl"/>
         </w:rPr>
-        <w:t>Respuesta Horizontal 5</w:t>
+        <w:t>Respuesta h</w:t>
       </w:r>
       <w:r>
         <w:rPr>
@@ -10595,6 +10571,16 @@
           <w:szCs w:val="18"/>
           <w:lang w:val="es-ES_tradnl"/>
         </w:rPr>
+        <w:t>orizontal 5</w:t>
+      </w:r>
+      <w:r>
+        <w:rPr>
+          <w:rFonts w:ascii="Arial" w:hAnsi="Arial" w:cs="Arial"/>
+          <w:color w:val="0000FF"/>
+          <w:sz w:val="18"/>
+          <w:szCs w:val="18"/>
+          <w:lang w:val="es-ES_tradnl"/>
+        </w:rPr>
         <w:t>:</w:t>
       </w:r>
       <w:r>
@@ -10681,7 +10667,7 @@
           <w:szCs w:val="18"/>
           <w:lang w:val="es-ES_tradnl"/>
         </w:rPr>
-        <w:t>Respuesta Horizontal 6</w:t>
+        <w:t>Respuesta h</w:t>
       </w:r>
       <w:r>
         <w:rPr>
@@ -10691,6 +10677,16 @@
           <w:szCs w:val="18"/>
           <w:lang w:val="es-ES_tradnl"/>
         </w:rPr>
+        <w:t>orizontal 6</w:t>
+      </w:r>
+      <w:r>
+        <w:rPr>
+          <w:rFonts w:ascii="Arial" w:hAnsi="Arial" w:cs="Arial"/>
+          <w:color w:val="0000FF"/>
+          <w:sz w:val="18"/>
+          <w:szCs w:val="18"/>
+          <w:lang w:val="es-ES_tradnl"/>
+        </w:rPr>
         <w:t>:</w:t>
       </w:r>
       <w:r>
@@ -10719,7 +10715,7 @@
           <w:szCs w:val="18"/>
           <w:lang w:val="es-ES_tradnl"/>
         </w:rPr>
-        <w:t>NQUERO</w:t>
+        <w:t>NQUERA</w:t>
       </w:r>
     </w:p>
     <w:p>
@@ -10777,7 +10773,7 @@
           <w:szCs w:val="18"/>
           <w:lang w:val="es-ES_tradnl"/>
         </w:rPr>
-        <w:t>Respuesta Horizontal 7</w:t>
+        <w:t>Respuesta h</w:t>
       </w:r>
       <w:r>
         <w:rPr>
@@ -10787,6 +10783,16 @@
           <w:szCs w:val="18"/>
           <w:lang w:val="es-ES_tradnl"/>
         </w:rPr>
+        <w:t>orizontal 7</w:t>
+      </w:r>
+      <w:r>
+        <w:rPr>
+          <w:rFonts w:ascii="Arial" w:hAnsi="Arial" w:cs="Arial"/>
+          <w:color w:val="0000FF"/>
+          <w:sz w:val="18"/>
+          <w:szCs w:val="18"/>
+          <w:lang w:val="es-ES_tradnl"/>
+        </w:rPr>
         <w:t>:</w:t>
       </w:r>
       <w:r>
@@ -10864,7 +10870,19 @@
           <w:szCs w:val="18"/>
           <w:lang w:val="es-ES_tradnl"/>
         </w:rPr>
-        <w:t>Respuesta Horizontal 8</w:t>
+        <w:t>Respuesta h</w:t>
+      </w:r>
+      <w:bookmarkStart w:id="0" w:name="_GoBack"/>
+      <w:bookmarkEnd w:id="0"/>
+      <w:r>
+        <w:rPr>
+          <w:rFonts w:ascii="Arial" w:hAnsi="Arial" w:cs="Arial"/>
+          <w:color w:val="0000FF"/>
+          <w:sz w:val="18"/>
+          <w:szCs w:val="18"/>
+          <w:lang w:val="es-ES_tradnl"/>
+        </w:rPr>
+        <w:t>orizontal 8</w:t>
       </w:r>
       <w:r>
         <w:rPr>
@@ -10973,7 +10991,7 @@
 </file>
 
 <file path=word/styles.xml><?xml version="1.0" encoding="utf-8"?>
-<w:styles xmlns:mc="http://schemas.openxmlformats.org/markup-compatibility/2006" xmlns:r="http://schemas.openxmlformats.org/officeDocument/2006/relationships" xmlns:w="http://schemas.openxmlformats.org/wordprocessingml/2006/main" xmlns:w14="http://schemas.microsoft.com/office/word/2010/wordml" mc:Ignorable="w14">
+<w:styles xmlns:mc="http://schemas.openxmlformats.org/markup-compatibility/2006" xmlns:r="http://schemas.openxmlformats.org/officeDocument/2006/relationships" xmlns:w="http://schemas.openxmlformats.org/wordprocessingml/2006/main" xmlns:w14="http://schemas.microsoft.com/office/word/2010/wordml" xmlns:w15="http://schemas.microsoft.com/office/word/2012/wordml" mc:Ignorable="w14 w15">
   <w:docDefaults>
     <w:rPrDefault>
       <w:rPr>
@@ -10985,144 +11003,369 @@
     </w:rPrDefault>
     <w:pPrDefault/>
   </w:docDefaults>
-  <w:latentStyles w:defLockedState="0" w:defUIPriority="99" w:defSemiHidden="1" w:defUnhideWhenUsed="1" w:defQFormat="0" w:count="276">
-    <w:lsdException w:name="Normal" w:semiHidden="0" w:uiPriority="0" w:unhideWhenUsed="0" w:qFormat="1"/>
-    <w:lsdException w:name="heading 1" w:semiHidden="0" w:uiPriority="9" w:unhideWhenUsed="0" w:qFormat="1"/>
-    <w:lsdException w:name="heading 2" w:uiPriority="9" w:qFormat="1"/>
-    <w:lsdException w:name="heading 3" w:uiPriority="9" w:qFormat="1"/>
-    <w:lsdException w:name="heading 4" w:uiPriority="9" w:qFormat="1"/>
-    <w:lsdException w:name="heading 5" w:uiPriority="9" w:qFormat="1"/>
-    <w:lsdException w:name="heading 6" w:uiPriority="9" w:qFormat="1"/>
-    <w:lsdException w:name="heading 7" w:uiPriority="9" w:qFormat="1"/>
-    <w:lsdException w:name="heading 8" w:uiPriority="9" w:qFormat="1"/>
-    <w:lsdException w:name="heading 9" w:uiPriority="9" w:qFormat="1"/>
-    <w:lsdException w:name="toc 1" w:uiPriority="39"/>
-    <w:lsdException w:name="toc 2" w:uiPriority="39"/>
-    <w:lsdException w:name="toc 3" w:uiPriority="39"/>
-    <w:lsdException w:name="toc 4" w:uiPriority="39"/>
-    <w:lsdException w:name="toc 5" w:uiPriority="39"/>
-    <w:lsdException w:name="toc 6" w:uiPriority="39"/>
-    <w:lsdException w:name="toc 7" w:uiPriority="39"/>
-    <w:lsdException w:name="toc 8" w:uiPriority="39"/>
-    <w:lsdException w:name="toc 9" w:uiPriority="39"/>
-    <w:lsdException w:name="caption" w:uiPriority="35" w:qFormat="1"/>
-    <w:lsdException w:name="Title" w:semiHidden="0" w:uiPriority="10" w:unhideWhenUsed="0" w:qFormat="1"/>
-    <w:lsdException w:name="Default Paragraph Font" w:uiPriority="1"/>
-    <w:lsdException w:name="Subtitle" w:semiHidden="0" w:uiPriority="11" w:unhideWhenUsed="0" w:qFormat="1"/>
-    <w:lsdException w:name="Strong" w:semiHidden="0" w:uiPriority="22" w:unhideWhenUsed="0" w:qFormat="1"/>
-    <w:lsdException w:name="Emphasis" w:semiHidden="0" w:uiPriority="20" w:unhideWhenUsed="0" w:qFormat="1"/>
-    <w:lsdException w:name="Table Grid" w:semiHidden="0" w:uiPriority="59" w:unhideWhenUsed="0"/>
-    <w:lsdException w:name="Placeholder Text" w:unhideWhenUsed="0"/>
-    <w:lsdException w:name="No Spacing" w:semiHidden="0" w:uiPriority="1" w:unhideWhenUsed="0" w:qFormat="1"/>
-    <w:lsdException w:name="Light Shading" w:semiHidden="0" w:uiPriority="60" w:unhideWhenUsed="0"/>
-    <w:lsdException w:name="Light List" w:semiHidden="0" w:uiPriority="61" w:unhideWhenUsed="0"/>
-    <w:lsdException w:name="Light Grid" w:semiHidden="0" w:uiPriority="62" w:unhideWhenUsed="0"/>
-    <w:lsdException w:name="Medium Shading 1" w:semiHidden="0" w:uiPriority="63" w:unhideWhenUsed="0"/>
-    <w:lsdException w:name="Medium Shading 2" w:semiHidden="0" w:uiPriority="64" w:unhideWhenUsed="0"/>
-    <w:lsdException w:name="Medium List 1" w:semiHidden="0" w:uiPriority="65" w:unhideWhenUsed="0"/>
-    <w:lsdException w:name="Medium List 2" w:semiHidden="0" w:uiPriority="66" w:unhideWhenUsed="0"/>
-    <w:lsdException w:name="Medium Grid 1" w:semiHidden="0" w:uiPriority="67" w:unhideWhenUsed="0"/>
-    <w:lsdException w:name="Medium Grid 2" w:semiHidden="0" w:uiPriority="68" w:unhideWhenUsed="0"/>
-    <w:lsdException w:name="Medium Grid 3" w:semiHidden="0" w:uiPriority="69" w:unhideWhenUsed="0"/>
-    <w:lsdException w:name="Dark List" w:semiHidden="0" w:uiPriority="70" w:unhideWhenUsed="0"/>
-    <w:lsdException w:name="Colorful Shading" w:semiHidden="0" w:uiPriority="71" w:unhideWhenUsed="0"/>
-    <w:lsdException w:name="Colorful List" w:semiHidden="0" w:uiPriority="72" w:unhideWhenUsed="0"/>
-    <w:lsdException w:name="Colorful Grid" w:semiHidden="0" w:uiPriority="73" w:unhideWhenUsed="0"/>
-    <w:lsdException w:name="Light Shading Accent 1" w:semiHidden="0" w:uiPriority="60" w:unhideWhenUsed="0"/>
-    <w:lsdException w:name="Light List Accent 1" w:semiHidden="0" w:uiPriority="61" w:unhideWhenUsed="0"/>
-    <w:lsdException w:name="Light Grid Accent 1" w:semiHidden="0" w:uiPriority="62" w:unhideWhenUsed="0"/>
-    <w:lsdException w:name="Medium Shading 1 Accent 1" w:semiHidden="0" w:uiPriority="63" w:unhideWhenUsed="0"/>
-    <w:lsdException w:name="Medium Shading 2 Accent 1" w:semiHidden="0" w:uiPriority="64" w:unhideWhenUsed="0"/>
-    <w:lsdException w:name="Medium List 1 Accent 1" w:semiHidden="0" w:uiPriority="65" w:unhideWhenUsed="0"/>
-    <w:lsdException w:name="Revision" w:unhideWhenUsed="0"/>
-    <w:lsdException w:name="List Paragraph" w:semiHidden="0" w:uiPriority="34" w:unhideWhenUsed="0" w:qFormat="1"/>
-    <w:lsdException w:name="Quote" w:semiHidden="0" w:uiPriority="29" w:unhideWhenUsed="0" w:qFormat="1"/>
-    <w:lsdException w:name="Intense Quote" w:semiHidden="0" w:uiPriority="30" w:unhideWhenUsed="0" w:qFormat="1"/>
-    <w:lsdException w:name="Medium List 2 Accent 1" w:semiHidden="0" w:uiPriority="66" w:unhideWhenUsed="0"/>
-    <w:lsdException w:name="Medium Grid 1 Accent 1" w:semiHidden="0" w:uiPriority="67" w:unhideWhenUsed="0"/>
-    <w:lsdException w:name="Medium Grid 2 Accent 1" w:semiHidden="0" w:uiPriority="68" w:unhideWhenUsed="0"/>
-    <w:lsdException w:name="Medium Grid 3 Accent 1" w:semiHidden="0" w:uiPriority="69" w:unhideWhenUsed="0"/>
-    <w:lsdException w:name="Dark List Accent 1" w:semiHidden="0" w:uiPriority="70" w:unhideWhenUsed="0"/>
-    <w:lsdException w:name="Colorful Shading Accent 1" w:semiHidden="0" w:uiPriority="71" w:unhideWhenUsed="0"/>
-    <w:lsdException w:name="Colorful List Accent 1" w:semiHidden="0" w:uiPriority="72" w:unhideWhenUsed="0"/>
-    <w:lsdException w:name="Colorful Grid Accent 1" w:semiHidden="0" w:uiPriority="73" w:unhideWhenUsed="0"/>
-    <w:lsdException w:name="Light Shading Accent 2" w:semiHidden="0" w:uiPriority="60" w:unhideWhenUsed="0"/>
-    <w:lsdException w:name="Light List Accent 2" w:semiHidden="0" w:uiPriority="61" w:unhideWhenUsed="0"/>
-    <w:lsdException w:name="Light Grid Accent 2" w:semiHidden="0" w:uiPriority="62" w:unhideWhenUsed="0"/>
-    <w:lsdException w:name="Medium Shading 1 Accent 2" w:semiHidden="0" w:uiPriority="63" w:unhideWhenUsed="0"/>
-    <w:lsdException w:name="Medium Shading 2 Accent 2" w:semiHidden="0" w:uiPriority="64" w:unhideWhenUsed="0"/>
-    <w:lsdException w:name="Medium List 1 Accent 2" w:semiHidden="0" w:uiPriority="65" w:unhideWhenUsed="0"/>
-    <w:lsdException w:name="Medium List 2 Accent 2" w:semiHidden="0" w:uiPriority="66" w:unhideWhenUsed="0"/>
-    <w:lsdException w:name="Medium Grid 1 Accent 2" w:semiHidden="0" w:uiPriority="67" w:unhideWhenUsed="0"/>
-    <w:lsdException w:name="Medium Grid 2 Accent 2" w:semiHidden="0" w:uiPriority="68" w:unhideWhenUsed="0"/>
-    <w:lsdException w:name="Medium Grid 3 Accent 2" w:semiHidden="0" w:uiPriority="69" w:unhideWhenUsed="0"/>
-    <w:lsdException w:name="Dark List Accent 2" w:semiHidden="0" w:uiPriority="70" w:unhideWhenUsed="0"/>
-    <w:lsdException w:name="Colorful Shading Accent 2" w:semiHidden="0" w:uiPriority="71" w:unhideWhenUsed="0"/>
-    <w:lsdException w:name="Colorful List Accent 2" w:semiHidden="0" w:uiPriority="72" w:unhideWhenUsed="0"/>
-    <w:lsdException w:name="Colorful Grid Accent 2" w:semiHidden="0" w:uiPriority="73" w:unhideWhenUsed="0"/>
-    <w:lsdException w:name="Light Shading Accent 3" w:semiHidden="0" w:uiPriority="60" w:unhideWhenUsed="0"/>
-    <w:lsdException w:name="Light List Accent 3" w:semiHidden="0" w:uiPriority="61" w:unhideWhenUsed="0"/>
-    <w:lsdException w:name="Light Grid Accent 3" w:semiHidden="0" w:uiPriority="62" w:unhideWhenUsed="0"/>
-    <w:lsdException w:name="Medium Shading 1 Accent 3" w:semiHidden="0" w:uiPriority="63" w:unhideWhenUsed="0"/>
-    <w:lsdException w:name="Medium Shading 2 Accent 3" w:semiHidden="0" w:uiPriority="64" w:unhideWhenUsed="0"/>
-    <w:lsdException w:name="Medium List 1 Accent 3" w:semiHidden="0" w:uiPriority="65" w:unhideWhenUsed="0"/>
-    <w:lsdException w:name="Medium List 2 Accent 3" w:semiHidden="0" w:uiPriority="66" w:unhideWhenUsed="0"/>
-    <w:lsdException w:name="Medium Grid 1 Accent 3" w:semiHidden="0" w:uiPriority="67" w:unhideWhenUsed="0"/>
-    <w:lsdException w:name="Medium Grid 2 Accent 3" w:semiHidden="0" w:uiPriority="68" w:unhideWhenUsed="0"/>
-    <w:lsdException w:name="Medium Grid 3 Accent 3" w:semiHidden="0" w:uiPriority="69" w:unhideWhenUsed="0"/>
-    <w:lsdException w:name="Dark List Accent 3" w:semiHidden="0" w:uiPriority="70" w:unhideWhenUsed="0"/>
-    <w:lsdException w:name="Colorful Shading Accent 3" w:semiHidden="0" w:uiPriority="71" w:unhideWhenUsed="0"/>
-    <w:lsdException w:name="Colorful List Accent 3" w:semiHidden="0" w:uiPriority="72" w:unhideWhenUsed="0"/>
-    <w:lsdException w:name="Colorful Grid Accent 3" w:semiHidden="0" w:uiPriority="73" w:unhideWhenUsed="0"/>
-    <w:lsdException w:name="Light Shading Accent 4" w:semiHidden="0" w:uiPriority="60" w:unhideWhenUsed="0"/>
-    <w:lsdException w:name="Light List Accent 4" w:semiHidden="0" w:uiPriority="61" w:unhideWhenUsed="0"/>
-    <w:lsdException w:name="Light Grid Accent 4" w:semiHidden="0" w:uiPriority="62" w:unhideWhenUsed="0"/>
-    <w:lsdException w:name="Medium Shading 1 Accent 4" w:semiHidden="0" w:uiPriority="63" w:unhideWhenUsed="0"/>
-    <w:lsdException w:name="Medium Shading 2 Accent 4" w:semiHidden="0" w:uiPriority="64" w:unhideWhenUsed="0"/>
-    <w:lsdException w:name="Medium List 1 Accent 4" w:semiHidden="0" w:uiPriority="65" w:unhideWhenUsed="0"/>
-    <w:lsdException w:name="Medium List 2 Accent 4" w:semiHidden="0" w:uiPriority="66" w:unhideWhenUsed="0"/>
-    <w:lsdException w:name="Medium Grid 1 Accent 4" w:semiHidden="0" w:uiPriority="67" w:unhideWhenUsed="0"/>
-    <w:lsdException w:name="Medium Grid 2 Accent 4" w:semiHidden="0" w:uiPriority="68" w:unhideWhenUsed="0"/>
-    <w:lsdException w:name="Medium Grid 3 Accent 4" w:semiHidden="0" w:uiPriority="69" w:unhideWhenUsed="0"/>
-    <w:lsdException w:name="Dark List Accent 4" w:semiHidden="0" w:uiPriority="70" w:unhideWhenUsed="0"/>
-    <w:lsdException w:name="Colorful Shading Accent 4" w:semiHidden="0" w:uiPriority="71" w:unhideWhenUsed="0"/>
-    <w:lsdException w:name="Colorful List Accent 4" w:semiHidden="0" w:uiPriority="72" w:unhideWhenUsed="0"/>
-    <w:lsdException w:name="Colorful Grid Accent 4" w:semiHidden="0" w:uiPriority="73" w:unhideWhenUsed="0"/>
-    <w:lsdException w:name="Light Shading Accent 5" w:semiHidden="0" w:uiPriority="60" w:unhideWhenUsed="0"/>
-    <w:lsdException w:name="Light List Accent 5" w:semiHidden="0" w:uiPriority="61" w:unhideWhenUsed="0"/>
-    <w:lsdException w:name="Light Grid Accent 5" w:semiHidden="0" w:uiPriority="62" w:unhideWhenUsed="0"/>
-    <w:lsdException w:name="Medium Shading 1 Accent 5" w:semiHidden="0" w:uiPriority="63" w:unhideWhenUsed="0"/>
-    <w:lsdException w:name="Medium Shading 2 Accent 5" w:semiHidden="0" w:uiPriority="64" w:unhideWhenUsed="0"/>
-    <w:lsdException w:name="Medium List 1 Accent 5" w:semiHidden="0" w:uiPriority="65" w:unhideWhenUsed="0"/>
-    <w:lsdException w:name="Medium List 2 Accent 5" w:semiHidden="0" w:uiPriority="66" w:unhideWhenUsed="0"/>
-    <w:lsdException w:name="Medium Grid 1 Accent 5" w:semiHidden="0" w:uiPriority="67" w:unhideWhenUsed="0"/>
-    <w:lsdException w:name="Medium Grid 2 Accent 5" w:semiHidden="0" w:uiPriority="68" w:unhideWhenUsed="0"/>
-    <w:lsdException w:name="Medium Grid 3 Accent 5" w:semiHidden="0" w:uiPriority="69" w:unhideWhenUsed="0"/>
-    <w:lsdException w:name="Dark List Accent 5" w:semiHidden="0" w:uiPriority="70" w:unhideWhenUsed="0"/>
-    <w:lsdException w:name="Colorful Shading Accent 5" w:semiHidden="0" w:uiPriority="71" w:unhideWhenUsed="0"/>
-    <w:lsdException w:name="Colorful List Accent 5" w:semiHidden="0" w:uiPriority="72" w:unhideWhenUsed="0"/>
-    <w:lsdException w:name="Colorful Grid Accent 5" w:semiHidden="0" w:uiPriority="73" w:unhideWhenUsed="0"/>
-    <w:lsdException w:name="Light Shading Accent 6" w:semiHidden="0" w:uiPriority="60" w:unhideWhenUsed="0"/>
-    <w:lsdException w:name="Light List Accent 6" w:semiHidden="0" w:uiPriority="61" w:unhideWhenUsed="0"/>
-    <w:lsdException w:name="Light Grid Accent 6" w:semiHidden="0" w:uiPriority="62" w:unhideWhenUsed="0"/>
-    <w:lsdException w:name="Medium Shading 1 Accent 6" w:semiHidden="0" w:uiPriority="63" w:unhideWhenUsed="0"/>
-    <w:lsdException w:name="Medium Shading 2 Accent 6" w:semiHidden="0" w:uiPriority="64" w:unhideWhenUsed="0"/>
-    <w:lsdException w:name="Medium List 1 Accent 6" w:semiHidden="0" w:uiPriority="65" w:unhideWhenUsed="0"/>
-    <w:lsdException w:name="Medium List 2 Accent 6" w:semiHidden="0" w:uiPriority="66" w:unhideWhenUsed="0"/>
-    <w:lsdException w:name="Medium Grid 1 Accent 6" w:semiHidden="0" w:uiPriority="67" w:unhideWhenUsed="0"/>
-    <w:lsdException w:name="Medium Grid 2 Accent 6" w:semiHidden="0" w:uiPriority="68" w:unhideWhenUsed="0"/>
-    <w:lsdException w:name="Medium Grid 3 Accent 6" w:semiHidden="0" w:uiPriority="69" w:unhideWhenUsed="0"/>
-    <w:lsdException w:name="Dark List Accent 6" w:semiHidden="0" w:uiPriority="70" w:unhideWhenUsed="0"/>
-    <w:lsdException w:name="Colorful Shading Accent 6" w:semiHidden="0" w:uiPriority="71" w:unhideWhenUsed="0"/>
-    <w:lsdException w:name="Colorful List Accent 6" w:semiHidden="0" w:uiPriority="72" w:unhideWhenUsed="0"/>
-    <w:lsdException w:name="Colorful Grid Accent 6" w:semiHidden="0" w:uiPriority="73" w:unhideWhenUsed="0"/>
-    <w:lsdException w:name="Subtle Emphasis" w:semiHidden="0" w:uiPriority="19" w:unhideWhenUsed="0" w:qFormat="1"/>
-    <w:lsdException w:name="Intense Emphasis" w:semiHidden="0" w:uiPriority="21" w:unhideWhenUsed="0" w:qFormat="1"/>
-    <w:lsdException w:name="Subtle Reference" w:semiHidden="0" w:uiPriority="31" w:unhideWhenUsed="0" w:qFormat="1"/>
-    <w:lsdException w:name="Intense Reference" w:semiHidden="0" w:uiPriority="32" w:unhideWhenUsed="0" w:qFormat="1"/>
-    <w:lsdException w:name="Book Title" w:semiHidden="0" w:uiPriority="33" w:unhideWhenUsed="0" w:qFormat="1"/>
-    <w:lsdException w:name="Bibliography" w:uiPriority="37"/>
-    <w:lsdException w:name="TOC Heading" w:uiPriority="39" w:qFormat="1"/>
+  <w:latentStyles w:defLockedState="0" w:defUIPriority="99" w:defSemiHidden="0" w:defUnhideWhenUsed="0" w:defQFormat="0" w:count="371">
+    <w:lsdException w:name="Normal" w:uiPriority="0" w:qFormat="1"/>
+    <w:lsdException w:name="heading 1" w:uiPriority="9" w:qFormat="1"/>
+    <w:lsdException w:name="heading 2" w:semiHidden="1" w:uiPriority="9" w:unhideWhenUsed="1" w:qFormat="1"/>
+    <w:lsdException w:name="heading 3" w:semiHidden="1" w:uiPriority="9" w:unhideWhenUsed="1" w:qFormat="1"/>
+    <w:lsdException w:name="heading 4" w:semiHidden="1" w:uiPriority="9" w:unhideWhenUsed="1" w:qFormat="1"/>
+    <w:lsdException w:name="heading 5" w:semiHidden="1" w:uiPriority="9" w:unhideWhenUsed="1" w:qFormat="1"/>
+    <w:lsdException w:name="heading 6" w:semiHidden="1" w:uiPriority="9" w:unhideWhenUsed="1" w:qFormat="1"/>
+    <w:lsdException w:name="heading 7" w:semiHidden="1" w:uiPriority="9" w:unhideWhenUsed="1" w:qFormat="1"/>
+    <w:lsdException w:name="heading 8" w:semiHidden="1" w:uiPriority="9" w:unhideWhenUsed="1" w:qFormat="1"/>
+    <w:lsdException w:name="heading 9" w:semiHidden="1" w:uiPriority="9" w:unhideWhenUsed="1" w:qFormat="1"/>
+    <w:lsdException w:name="index 1" w:semiHidden="1" w:unhideWhenUsed="1"/>
+    <w:lsdException w:name="index 2" w:semiHidden="1" w:unhideWhenUsed="1"/>
+    <w:lsdException w:name="index 3" w:semiHidden="1" w:unhideWhenUsed="1"/>
+    <w:lsdException w:name="index 4" w:semiHidden="1" w:unhideWhenUsed="1"/>
+    <w:lsdException w:name="index 5" w:semiHidden="1" w:unhideWhenUsed="1"/>
+    <w:lsdException w:name="index 6" w:semiHidden="1" w:unhideWhenUsed="1"/>
+    <w:lsdException w:name="index 7" w:semiHidden="1" w:unhideWhenUsed="1"/>
+    <w:lsdException w:name="index 8" w:semiHidden="1" w:unhideWhenUsed="1"/>
+    <w:lsdException w:name="index 9" w:semiHidden="1" w:unhideWhenUsed="1"/>
+    <w:lsdException w:name="toc 1" w:semiHidden="1" w:uiPriority="39" w:unhideWhenUsed="1"/>
+    <w:lsdException w:name="toc 2" w:semiHidden="1" w:uiPriority="39" w:unhideWhenUsed="1"/>
+    <w:lsdException w:name="toc 3" w:semiHidden="1" w:uiPriority="39" w:unhideWhenUsed="1"/>
+    <w:lsdException w:name="toc 4" w:semiHidden="1" w:uiPriority="39" w:unhideWhenUsed="1"/>
+    <w:lsdException w:name="toc 5" w:semiHidden="1" w:uiPriority="39" w:unhideWhenUsed="1"/>
+    <w:lsdException w:name="toc 6" w:semiHidden="1" w:uiPriority="39" w:unhideWhenUsed="1"/>
+    <w:lsdException w:name="toc 7" w:semiHidden="1" w:uiPriority="39" w:unhideWhenUsed="1"/>
+    <w:lsdException w:name="toc 8" w:semiHidden="1" w:uiPriority="39" w:unhideWhenUsed="1"/>
+    <w:lsdException w:name="toc 9" w:semiHidden="1" w:uiPriority="39" w:unhideWhenUsed="1"/>
+    <w:lsdException w:name="Normal Indent" w:semiHidden="1" w:unhideWhenUsed="1"/>
+    <w:lsdException w:name="footnote text" w:semiHidden="1" w:unhideWhenUsed="1"/>
+    <w:lsdException w:name="annotation text" w:semiHidden="1" w:unhideWhenUsed="1"/>
+    <w:lsdException w:name="header" w:semiHidden="1" w:unhideWhenUsed="1"/>
+    <w:lsdException w:name="footer" w:semiHidden="1" w:unhideWhenUsed="1"/>
+    <w:lsdException w:name="index heading" w:semiHidden="1" w:unhideWhenUsed="1"/>
+    <w:lsdException w:name="caption" w:semiHidden="1" w:uiPriority="35" w:unhideWhenUsed="1" w:qFormat="1"/>
+    <w:lsdException w:name="table of figures" w:semiHidden="1" w:unhideWhenUsed="1"/>
+    <w:lsdException w:name="envelope address" w:semiHidden="1" w:unhideWhenUsed="1"/>
+    <w:lsdException w:name="envelope return" w:semiHidden="1" w:unhideWhenUsed="1"/>
+    <w:lsdException w:name="footnote reference" w:semiHidden="1" w:unhideWhenUsed="1"/>
+    <w:lsdException w:name="annotation reference" w:semiHidden="1" w:unhideWhenUsed="1"/>
+    <w:lsdException w:name="line number" w:semiHidden="1" w:unhideWhenUsed="1"/>
+    <w:lsdException w:name="page number" w:semiHidden="1" w:unhideWhenUsed="1"/>
+    <w:lsdException w:name="endnote reference" w:semiHidden="1" w:unhideWhenUsed="1"/>
+    <w:lsdException w:name="endnote text" w:semiHidden="1" w:unhideWhenUsed="1"/>
+    <w:lsdException w:name="table of authorities" w:semiHidden="1" w:unhideWhenUsed="1"/>
+    <w:lsdException w:name="macro" w:semiHidden="1" w:unhideWhenUsed="1"/>
+    <w:lsdException w:name="toa heading" w:semiHidden="1" w:unhideWhenUsed="1"/>
+    <w:lsdException w:name="List" w:semiHidden="1" w:unhideWhenUsed="1"/>
+    <w:lsdException w:name="List Bullet" w:semiHidden="1" w:unhideWhenUsed="1"/>
+    <w:lsdException w:name="List Number" w:semiHidden="1" w:unhideWhenUsed="1"/>
+    <w:lsdException w:name="List 2" w:semiHidden="1" w:unhideWhenUsed="1"/>
+    <w:lsdException w:name="List 3" w:semiHidden="1" w:unhideWhenUsed="1"/>
+    <w:lsdException w:name="List 4" w:semiHidden="1" w:unhideWhenUsed="1"/>
+    <w:lsdException w:name="List 5" w:semiHidden="1" w:unhideWhenUsed="1"/>
+    <w:lsdException w:name="List Bullet 2" w:semiHidden="1" w:unhideWhenUsed="1"/>
+    <w:lsdException w:name="List Bullet 3" w:semiHidden="1" w:unhideWhenUsed="1"/>
+    <w:lsdException w:name="List Bullet 4" w:semiHidden="1" w:unhideWhenUsed="1"/>
+    <w:lsdException w:name="List Bullet 5" w:semiHidden="1" w:unhideWhenUsed="1"/>
+    <w:lsdException w:name="List Number 2" w:semiHidden="1" w:unhideWhenUsed="1"/>
+    <w:lsdException w:name="List Number 3" w:semiHidden="1" w:unhideWhenUsed="1"/>
+    <w:lsdException w:name="List Number 4" w:semiHidden="1" w:unhideWhenUsed="1"/>
+    <w:lsdException w:name="List Number 5" w:semiHidden="1" w:unhideWhenUsed="1"/>
+    <w:lsdException w:name="Title" w:uiPriority="10" w:qFormat="1"/>
+    <w:lsdException w:name="Closing" w:semiHidden="1" w:unhideWhenUsed="1"/>
+    <w:lsdException w:name="Signature" w:semiHidden="1" w:unhideWhenUsed="1"/>
+    <w:lsdException w:name="Default Paragraph Font" w:semiHidden="1" w:uiPriority="1" w:unhideWhenUsed="1"/>
+    <w:lsdException w:name="Body Text" w:semiHidden="1" w:unhideWhenUsed="1"/>
+    <w:lsdException w:name="Body Text Indent" w:semiHidden="1" w:unhideWhenUsed="1"/>
+    <w:lsdException w:name="List Continue" w:semiHidden="1" w:unhideWhenUsed="1"/>
+    <w:lsdException w:name="List Continue 2" w:semiHidden="1" w:unhideWhenUsed="1"/>
+    <w:lsdException w:name="List Continue 3" w:semiHidden="1" w:unhideWhenUsed="1"/>
+    <w:lsdException w:name="List Continue 4" w:semiHidden="1" w:unhideWhenUsed="1"/>
+    <w:lsdException w:name="List Continue 5" w:semiHidden="1" w:unhideWhenUsed="1"/>
+    <w:lsdException w:name="Message Header" w:semiHidden="1" w:unhideWhenUsed="1"/>
+    <w:lsdException w:name="Subtitle" w:uiPriority="11" w:qFormat="1"/>
+    <w:lsdException w:name="Salutation" w:semiHidden="1" w:unhideWhenUsed="1"/>
+    <w:lsdException w:name="Date" w:semiHidden="1" w:unhideWhenUsed="1"/>
+    <w:lsdException w:name="Body Text First Indent" w:semiHidden="1" w:unhideWhenUsed="1"/>
+    <w:lsdException w:name="Body Text First Indent 2" w:semiHidden="1" w:unhideWhenUsed="1"/>
+    <w:lsdException w:name="Note Heading" w:semiHidden="1" w:unhideWhenUsed="1"/>
+    <w:lsdException w:name="Body Text 2" w:semiHidden="1" w:unhideWhenUsed="1"/>
+    <w:lsdException w:name="Body Text 3" w:semiHidden="1" w:unhideWhenUsed="1"/>
+    <w:lsdException w:name="Body Text Indent 2" w:semiHidden="1" w:unhideWhenUsed="1"/>
+    <w:lsdException w:name="Body Text Indent 3" w:semiHidden="1" w:unhideWhenUsed="1"/>
+    <w:lsdException w:name="Block Text" w:semiHidden="1" w:unhideWhenUsed="1"/>
+    <w:lsdException w:name="Hyperlink" w:semiHidden="1" w:unhideWhenUsed="1"/>
+    <w:lsdException w:name="FollowedHyperlink" w:semiHidden="1" w:unhideWhenUsed="1"/>
+    <w:lsdException w:name="Strong" w:uiPriority="22" w:qFormat="1"/>
+    <w:lsdException w:name="Emphasis" w:uiPriority="20" w:qFormat="1"/>
+    <w:lsdException w:name="Document Map" w:semiHidden="1" w:unhideWhenUsed="1"/>
+    <w:lsdException w:name="Plain Text" w:semiHidden="1" w:unhideWhenUsed="1"/>
+    <w:lsdException w:name="E-mail Signature" w:semiHidden="1" w:unhideWhenUsed="1"/>
+    <w:lsdException w:name="HTML Top of Form" w:semiHidden="1" w:unhideWhenUsed="1"/>
+    <w:lsdException w:name="HTML Bottom of Form" w:semiHidden="1" w:unhideWhenUsed="1"/>
+    <w:lsdException w:name="Normal (Web)" w:semiHidden="1" w:unhideWhenUsed="1"/>
+    <w:lsdException w:name="HTML Acronym" w:semiHidden="1" w:unhideWhenUsed="1"/>
+    <w:lsdException w:name="HTML Address" w:semiHidden="1" w:unhideWhenUsed="1"/>
+    <w:lsdException w:name="HTML Cite" w:semiHidden="1" w:unhideWhenUsed="1"/>
+    <w:lsdException w:name="HTML Code" w:semiHidden="1" w:unhideWhenUsed="1"/>
+    <w:lsdException w:name="HTML Definition" w:semiHidden="1" w:unhideWhenUsed="1"/>
+    <w:lsdException w:name="HTML Keyboard" w:semiHidden="1" w:unhideWhenUsed="1"/>
+    <w:lsdException w:name="HTML Preformatted" w:semiHidden="1" w:unhideWhenUsed="1"/>
+    <w:lsdException w:name="HTML Sample" w:semiHidden="1" w:unhideWhenUsed="1"/>
+    <w:lsdException w:name="HTML Typewriter" w:semiHidden="1" w:unhideWhenUsed="1"/>
+    <w:lsdException w:name="HTML Variable" w:semiHidden="1" w:unhideWhenUsed="1"/>
+    <w:lsdException w:name="Normal Table" w:semiHidden="1" w:unhideWhenUsed="1"/>
+    <w:lsdException w:name="annotation subject" w:semiHidden="1" w:unhideWhenUsed="1"/>
+    <w:lsdException w:name="No List" w:semiHidden="1" w:unhideWhenUsed="1"/>
+    <w:lsdException w:name="Outline List 1" w:semiHidden="1" w:unhideWhenUsed="1"/>
+    <w:lsdException w:name="Outline List 2" w:semiHidden="1" w:unhideWhenUsed="1"/>
+    <w:lsdException w:name="Outline List 3" w:semiHidden="1" w:unhideWhenUsed="1"/>
+    <w:lsdException w:name="Table Simple 1" w:semiHidden="1" w:unhideWhenUsed="1"/>
+    <w:lsdException w:name="Table Simple 2" w:semiHidden="1" w:unhideWhenUsed="1"/>
+    <w:lsdException w:name="Table Simple 3" w:semiHidden="1" w:unhideWhenUsed="1"/>
+    <w:lsdException w:name="Table Classic 1" w:semiHidden="1" w:unhideWhenUsed="1"/>
+    <w:lsdException w:name="Table Classic 2" w:semiHidden="1" w:unhideWhenUsed="1"/>
+    <w:lsdException w:name="Table Classic 3" w:semiHidden="1" w:unhideWhenUsed="1"/>
+    <w:lsdException w:name="Table Classic 4" w:semiHidden="1" w:unhideWhenUsed="1"/>
+    <w:lsdException w:name="Table Colorful 1" w:semiHidden="1" w:unhideWhenUsed="1"/>
+    <w:lsdException w:name="Table Colorful 2" w:semiHidden="1" w:unhideWhenUsed="1"/>
+    <w:lsdException w:name="Table Colorful 3" w:semiHidden="1" w:unhideWhenUsed="1"/>
+    <w:lsdException w:name="Table Columns 1" w:semiHidden="1" w:unhideWhenUsed="1"/>
+    <w:lsdException w:name="Table Columns 2" w:semiHidden="1" w:unhideWhenUsed="1"/>
+    <w:lsdException w:name="Table Columns 3" w:semiHidden="1" w:unhideWhenUsed="1"/>
+    <w:lsdException w:name="Table Columns 4" w:semiHidden="1" w:unhideWhenUsed="1"/>
+    <w:lsdException w:name="Table Columns 5" w:semiHidden="1" w:unhideWhenUsed="1"/>
+    <w:lsdException w:name="Table Grid 1" w:semiHidden="1" w:unhideWhenUsed="1"/>
+    <w:lsdException w:name="Table Grid 2" w:semiHidden="1" w:unhideWhenUsed="1"/>
+    <w:lsdException w:name="Table Grid 3" w:semiHidden="1" w:unhideWhenUsed="1"/>
+    <w:lsdException w:name="Table Grid 4" w:semiHidden="1" w:unhideWhenUsed="1"/>
+    <w:lsdException w:name="Table Grid 5" w:semiHidden="1" w:unhideWhenUsed="1"/>
+    <w:lsdException w:name="Table Grid 6" w:semiHidden="1" w:unhideWhenUsed="1"/>
+    <w:lsdException w:name="Table Grid 7" w:semiHidden="1" w:unhideWhenUsed="1"/>
+    <w:lsdException w:name="Table Grid 8" w:semiHidden="1" w:unhideWhenUsed="1"/>
+    <w:lsdException w:name="Table List 1" w:semiHidden="1" w:unhideWhenUsed="1"/>
+    <w:lsdException w:name="Table List 2" w:semiHidden="1" w:unhideWhenUsed="1"/>
+    <w:lsdException w:name="Table List 3" w:semiHidden="1" w:unhideWhenUsed="1"/>
+    <w:lsdException w:name="Table List 4" w:semiHidden="1" w:unhideWhenUsed="1"/>
+    <w:lsdException w:name="Table List 5" w:semiHidden="1" w:unhideWhenUsed="1"/>
+    <w:lsdException w:name="Table List 6" w:semiHidden="1" w:unhideWhenUsed="1"/>
+    <w:lsdException w:name="Table List 7" w:semiHidden="1" w:unhideWhenUsed="1"/>
+    <w:lsdException w:name="Table List 8" w:semiHidden="1" w:unhideWhenUsed="1"/>
+    <w:lsdException w:name="Table 3D effects 1" w:semiHidden="1" w:unhideWhenUsed="1"/>
+    <w:lsdException w:name="Table 3D effects 2" w:semiHidden="1" w:unhideWhenUsed="1"/>
+    <w:lsdException w:name="Table 3D effects 3" w:semiHidden="1" w:unhideWhenUsed="1"/>
+    <w:lsdException w:name="Table Contemporary" w:semiHidden="1" w:unhideWhenUsed="1"/>
+    <w:lsdException w:name="Table Elegant" w:semiHidden="1" w:unhideWhenUsed="1"/>
+    <w:lsdException w:name="Table Professional" w:semiHidden="1" w:unhideWhenUsed="1"/>
+    <w:lsdException w:name="Table Subtle 1" w:semiHidden="1" w:unhideWhenUsed="1"/>
+    <w:lsdException w:name="Table Subtle 2" w:semiHidden="1" w:unhideWhenUsed="1"/>
+    <w:lsdException w:name="Table Web 1" w:semiHidden="1" w:unhideWhenUsed="1"/>
+    <w:lsdException w:name="Table Web 2" w:semiHidden="1" w:unhideWhenUsed="1"/>
+    <w:lsdException w:name="Table Web 3" w:semiHidden="1" w:unhideWhenUsed="1"/>
+    <w:lsdException w:name="Balloon Text" w:semiHidden="1" w:unhideWhenUsed="1"/>
+    <w:lsdException w:name="Table Grid" w:uiPriority="59"/>
+    <w:lsdException w:name="Table Theme" w:semiHidden="1" w:unhideWhenUsed="1"/>
+    <w:lsdException w:name="Placeholder Text" w:semiHidden="1"/>
+    <w:lsdException w:name="No Spacing" w:uiPriority="1" w:qFormat="1"/>
+    <w:lsdException w:name="Light Shading" w:uiPriority="60"/>
+    <w:lsdException w:name="Light List" w:uiPriority="61"/>
+    <w:lsdException w:name="Light Grid" w:uiPriority="62"/>
+    <w:lsdException w:name="Medium Shading 1" w:uiPriority="63"/>
+    <w:lsdException w:name="Medium Shading 2" w:uiPriority="64"/>
+    <w:lsdException w:name="Medium List 1" w:uiPriority="65"/>
+    <w:lsdException w:name="Medium List 2" w:uiPriority="66"/>
+    <w:lsdException w:name="Medium Grid 1" w:uiPriority="67"/>
+    <w:lsdException w:name="Medium Grid 2" w:uiPriority="68"/>
+    <w:lsdException w:name="Medium Grid 3" w:uiPriority="69"/>
+    <w:lsdException w:name="Dark List" w:uiPriority="70"/>
+    <w:lsdException w:name="Colorful Shading" w:uiPriority="71"/>
+    <w:lsdException w:name="Colorful List" w:uiPriority="72"/>
+    <w:lsdException w:name="Colorful Grid" w:uiPriority="73"/>
+    <w:lsdException w:name="Light Shading Accent 1" w:uiPriority="60"/>
+    <w:lsdException w:name="Light List Accent 1" w:uiPriority="61"/>
+    <w:lsdException w:name="Light Grid Accent 1" w:uiPriority="62"/>
+    <w:lsdException w:name="Medium Shading 1 Accent 1" w:uiPriority="63"/>
+    <w:lsdException w:name="Medium Shading 2 Accent 1" w:uiPriority="64"/>
+    <w:lsdException w:name="Medium List 1 Accent 1" w:uiPriority="65"/>
+    <w:lsdException w:name="Revision" w:semiHidden="1"/>
+    <w:lsdException w:name="List Paragraph" w:uiPriority="34" w:qFormat="1"/>
+    <w:lsdException w:name="Quote" w:uiPriority="29" w:qFormat="1"/>
+    <w:lsdException w:name="Intense Quote" w:uiPriority="30" w:qFormat="1"/>
+    <w:lsdException w:name="Medium List 2 Accent 1" w:uiPriority="66"/>
+    <w:lsdException w:name="Medium Grid 1 Accent 1" w:uiPriority="67"/>
+    <w:lsdException w:name="Medium Grid 2 Accent 1" w:uiPriority="68"/>
+    <w:lsdException w:name="Medium Grid 3 Accent 1" w:uiPriority="69"/>
+    <w:lsdException w:name="Dark List Accent 1" w:uiPriority="70"/>
+    <w:lsdException w:name="Colorful Shading Accent 1" w:uiPriority="71"/>
+    <w:lsdException w:name="Colorful List Accent 1" w:uiPriority="72"/>
+    <w:lsdException w:name="Colorful Grid Accent 1" w:uiPriority="73"/>
+    <w:lsdException w:name="Light Shading Accent 2" w:uiPriority="60"/>
+    <w:lsdException w:name="Light List Accent 2" w:uiPriority="61"/>
+    <w:lsdException w:name="Light Grid Accent 2" w:uiPriority="62"/>
+    <w:lsdException w:name="Medium Shading 1 Accent 2" w:uiPriority="63"/>
+    <w:lsdException w:name="Medium Shading 2 Accent 2" w:uiPriority="64"/>
+    <w:lsdException w:name="Medium List 1 Accent 2" w:uiPriority="65"/>
+    <w:lsdException w:name="Medium List 2 Accent 2" w:uiPriority="66"/>
+    <w:lsdException w:name="Medium Grid 1 Accent 2" w:uiPriority="67"/>
+    <w:lsdException w:name="Medium Grid 2 Accent 2" w:uiPriority="68"/>
+    <w:lsdException w:name="Medium Grid 3 Accent 2" w:uiPriority="69"/>
+    <w:lsdException w:name="Dark List Accent 2" w:uiPriority="70"/>
+    <w:lsdException w:name="Colorful Shading Accent 2" w:uiPriority="71"/>
+    <w:lsdException w:name="Colorful List Accent 2" w:uiPriority="72"/>
+    <w:lsdException w:name="Colorful Grid Accent 2" w:uiPriority="73"/>
+    <w:lsdException w:name="Light Shading Accent 3" w:uiPriority="60"/>
+    <w:lsdException w:name="Light List Accent 3" w:uiPriority="61"/>
+    <w:lsdException w:name="Light Grid Accent 3" w:uiPriority="62"/>
+    <w:lsdException w:name="Medium Shading 1 Accent 3" w:uiPriority="63"/>
+    <w:lsdException w:name="Medium Shading 2 Accent 3" w:uiPriority="64"/>
+    <w:lsdException w:name="Medium List 1 Accent 3" w:uiPriority="65"/>
+    <w:lsdException w:name="Medium List 2 Accent 3" w:uiPriority="66"/>
+    <w:lsdException w:name="Medium Grid 1 Accent 3" w:uiPriority="67"/>
+    <w:lsdException w:name="Medium Grid 2 Accent 3" w:uiPriority="68"/>
+    <w:lsdException w:name="Medium Grid 3 Accent 3" w:uiPriority="69"/>
+    <w:lsdException w:name="Dark List Accent 3" w:uiPriority="70"/>
+    <w:lsdException w:name="Colorful Shading Accent 3" w:uiPriority="71"/>
+    <w:lsdException w:name="Colorful List Accent 3" w:uiPriority="72"/>
+    <w:lsdException w:name="Colorful Grid Accent 3" w:uiPriority="73"/>
+    <w:lsdException w:name="Light Shading Accent 4" w:uiPriority="60"/>
+    <w:lsdException w:name="Light List Accent 4" w:uiPriority="61"/>
+    <w:lsdException w:name="Light Grid Accent 4" w:uiPriority="62"/>
+    <w:lsdException w:name="Medium Shading 1 Accent 4" w:uiPriority="63"/>
+    <w:lsdException w:name="Medium Shading 2 Accent 4" w:uiPriority="64"/>
+    <w:lsdException w:name="Medium List 1 Accent 4" w:uiPriority="65"/>
+    <w:lsdException w:name="Medium List 2 Accent 4" w:uiPriority="66"/>
+    <w:lsdException w:name="Medium Grid 1 Accent 4" w:uiPriority="67"/>
+    <w:lsdException w:name="Medium Grid 2 Accent 4" w:uiPriority="68"/>
+    <w:lsdException w:name="Medium Grid 3 Accent 4" w:uiPriority="69"/>
+    <w:lsdException w:name="Dark List Accent 4" w:uiPriority="70"/>
+    <w:lsdException w:name="Colorful Shading Accent 4" w:uiPriority="71"/>
+    <w:lsdException w:name="Colorful List Accent 4" w:uiPriority="72"/>
+    <w:lsdException w:name="Colorful Grid Accent 4" w:uiPriority="73"/>
+    <w:lsdException w:name="Light Shading Accent 5" w:uiPriority="60"/>
+    <w:lsdException w:name="Light List Accent 5" w:uiPriority="61"/>
+    <w:lsdException w:name="Light Grid Accent 5" w:uiPriority="62"/>
+    <w:lsdException w:name="Medium Shading 1 Accent 5" w:uiPriority="63"/>
+    <w:lsdException w:name="Medium Shading 2 Accent 5" w:uiPriority="64"/>
+    <w:lsdException w:name="Medium List 1 Accent 5" w:uiPriority="65"/>
+    <w:lsdException w:name="Medium List 2 Accent 5" w:uiPriority="66"/>
+    <w:lsdException w:name="Medium Grid 1 Accent 5" w:uiPriority="67"/>
+    <w:lsdException w:name="Medium Grid 2 Accent 5" w:uiPriority="68"/>
+    <w:lsdException w:name="Medium Grid 3 Accent 5" w:uiPriority="69"/>
+    <w:lsdException w:name="Dark List Accent 5" w:uiPriority="70"/>
+    <w:lsdException w:name="Colorful Shading Accent 5" w:uiPriority="71"/>
+    <w:lsdException w:name="Colorful List Accent 5" w:uiPriority="72"/>
+    <w:lsdException w:name="Colorful Grid Accent 5" w:uiPriority="73"/>
+    <w:lsdException w:name="Light Shading Accent 6" w:uiPriority="60"/>
+    <w:lsdException w:name="Light List Accent 6" w:uiPriority="61"/>
+    <w:lsdException w:name="Light Grid Accent 6" w:uiPriority="62"/>
+    <w:lsdException w:name="Medium Shading 1 Accent 6" w:uiPriority="63"/>
+    <w:lsdException w:name="Medium Shading 2 Accent 6" w:uiPriority="64"/>
+    <w:lsdException w:name="Medium List 1 Accent 6" w:uiPriority="65"/>
+    <w:lsdException w:name="Medium List 2 Accent 6" w:uiPriority="66"/>
+    <w:lsdException w:name="Medium Grid 1 Accent 6" w:uiPriority="67"/>
+    <w:lsdException w:name="Medium Grid 2 Accent 6" w:uiPriority="68"/>
+    <w:lsdException w:name="Medium Grid 3 Accent 6" w:uiPriority="69"/>
+    <w:lsdException w:name="Dark List Accent 6" w:uiPriority="70"/>
+    <w:lsdException w:name="Colorful Shading Accent 6" w:uiPriority="71"/>
+    <w:lsdException w:name="Colorful List Accent 6" w:uiPriority="72"/>
+    <w:lsdException w:name="Colorful Grid Accent 6" w:uiPriority="73"/>
+    <w:lsdException w:name="Subtle Emphasis" w:uiPriority="19" w:qFormat="1"/>
+    <w:lsdException w:name="Intense Emphasis" w:uiPriority="21" w:qFormat="1"/>
+    <w:lsdException w:name="Subtle Reference" w:uiPriority="31" w:qFormat="1"/>
+    <w:lsdException w:name="Intense Reference" w:uiPriority="32" w:qFormat="1"/>
+    <w:lsdException w:name="Book Title" w:uiPriority="33" w:qFormat="1"/>
+    <w:lsdException w:name="Bibliography" w:semiHidden="1" w:uiPriority="37" w:unhideWhenUsed="1"/>
+    <w:lsdException w:name="TOC Heading" w:semiHidden="1" w:uiPriority="39" w:unhideWhenUsed="1" w:qFormat="1"/>
+    <w:lsdException w:name="Grid Table 4" w:uiPriority="49"/>
+    <w:lsdException w:name="Grid Table 5 Dark" w:uiPriority="50"/>
+    <w:lsdException w:name="Grid Table 6 Colorful" w:uiPriority="51"/>
+    <w:lsdException w:name="Grid Table 7 Colorful" w:uiPriority="52"/>
+    <w:lsdException w:name="Grid Table 1 Light Accent 1" w:uiPriority="46"/>
+    <w:lsdException w:name="Grid Table 2 Accent 1" w:uiPriority="47"/>
+    <w:lsdException w:name="Grid Table 3 Accent 1" w:uiPriority="48"/>
+    <w:lsdException w:name="Grid Table 4 Accent 1" w:uiPriority="49"/>
+    <w:lsdException w:name="Grid Table 5 Dark Accent 1" w:uiPriority="50"/>
+    <w:lsdException w:name="Grid Table 6 Colorful Accent 1" w:uiPriority="51"/>
+    <w:lsdException w:name="Grid Table 7 Colorful Accent 1" w:uiPriority="52"/>
+    <w:lsdException w:name="Grid Table 1 Light Accent 2" w:uiPriority="46"/>
+    <w:lsdException w:name="Grid Table 2 Accent 2" w:uiPriority="47"/>
+    <w:lsdException w:name="Grid Table 3 Accent 2" w:uiPriority="48"/>
+    <w:lsdException w:name="Grid Table 4 Accent 2" w:uiPriority="49"/>
+    <w:lsdException w:name="Grid Table 5 Dark Accent 2" w:uiPriority="50"/>
+    <w:lsdException w:name="Grid Table 6 Colorful Accent 2" w:uiPriority="51"/>
+    <w:lsdException w:name="Grid Table 7 Colorful Accent 2" w:uiPriority="52"/>
+    <w:lsdException w:name="Grid Table 1 Light Accent 3" w:uiPriority="46"/>
+    <w:lsdException w:name="Grid Table 2 Accent 3" w:uiPriority="47"/>
+    <w:lsdException w:name="Grid Table 3 Accent 3" w:uiPriority="48"/>
+    <w:lsdException w:name="Grid Table 4 Accent 3" w:uiPriority="49"/>
+    <w:lsdException w:name="Grid Table 5 Dark Accent 3" w:uiPriority="50"/>
+    <w:lsdException w:name="Grid Table 6 Colorful Accent 3" w:uiPriority="51"/>
+    <w:lsdException w:name="Grid Table 7 Colorful Accent 3" w:uiPriority="52"/>
+    <w:lsdException w:name="Grid Table 1 Light Accent 4" w:uiPriority="46"/>
+    <w:lsdException w:name="Grid Table 2 Accent 4" w:uiPriority="47"/>
+    <w:lsdException w:name="Grid Table 3 Accent 4" w:uiPriority="48"/>
+    <w:lsdException w:name="Grid Table 4 Accent 4" w:uiPriority="49"/>
+    <w:lsdException w:name="Grid Table 5 Dark Accent 4" w:uiPriority="50"/>
+    <w:lsdException w:name="Grid Table 6 Colorful Accent 4" w:uiPriority="51"/>
+    <w:lsdException w:name="Grid Table 7 Colorful Accent 4" w:uiPriority="52"/>
+    <w:lsdException w:name="Grid Table 1 Light Accent 5" w:uiPriority="46"/>
+    <w:lsdException w:name="Grid Table 2 Accent 5" w:uiPriority="47"/>
+    <w:lsdException w:name="Grid Table 3 Accent 5" w:uiPriority="48"/>
+    <w:lsdException w:name="Grid Table 4 Accent 5" w:uiPriority="49"/>
+    <w:lsdException w:name="Grid Table 5 Dark Accent 5" w:uiPriority="50"/>
+    <w:lsdException w:name="Grid Table 6 Colorful Accent 5" w:uiPriority="51"/>
+    <w:lsdException w:name="Grid Table 7 Colorful Accent 5" w:uiPriority="52"/>
+    <w:lsdException w:name="Grid Table 1 Light Accent 6" w:uiPriority="46"/>
+    <w:lsdException w:name="Grid Table 2 Accent 6" w:uiPriority="47"/>
+    <w:lsdException w:name="Grid Table 3 Accent 6" w:uiPriority="48"/>
+    <w:lsdException w:name="Grid Table 4 Accent 6" w:uiPriority="49"/>
+    <w:lsdException w:name="Grid Table 5 Dark Accent 6" w:uiPriority="50"/>
+    <w:lsdException w:name="Grid Table 6 Colorful Accent 6" w:uiPriority="51"/>
+    <w:lsdException w:name="Grid Table 7 Colorful Accent 6" w:uiPriority="52"/>
+    <w:lsdException w:name="List Table 1 Light" w:uiPriority="46"/>
+    <w:lsdException w:name="List Table 2" w:uiPriority="47"/>
+    <w:lsdException w:name="List Table 3" w:uiPriority="48"/>
+    <w:lsdException w:name="List Table 4" w:uiPriority="49"/>
+    <w:lsdException w:name="List Table 5 Dark" w:uiPriority="50"/>
+    <w:lsdException w:name="List Table 6 Colorful" w:uiPriority="51"/>
+    <w:lsdException w:name="List Table 7 Colorful" w:uiPriority="52"/>
+    <w:lsdException w:name="List Table 1 Light Accent 1" w:uiPriority="46"/>
+    <w:lsdException w:name="List Table 2 Accent 1" w:uiPriority="47"/>
+    <w:lsdException w:name="List Table 3 Accent 1" w:uiPriority="48"/>
+    <w:lsdException w:name="List Table 4 Accent 1" w:uiPriority="49"/>
+    <w:lsdException w:name="List Table 5 Dark Accent 1" w:uiPriority="50"/>
+    <w:lsdException w:name="List Table 6 Colorful Accent 1" w:uiPriority="51"/>
+    <w:lsdException w:name="List Table 7 Colorful Accent 1" w:uiPriority="52"/>
+    <w:lsdException w:name="List Table 1 Light Accent 2" w:uiPriority="46"/>
+    <w:lsdException w:name="List Table 2 Accent 2" w:uiPriority="47"/>
+    <w:lsdException w:name="List Table 3 Accent 2" w:uiPriority="48"/>
+    <w:lsdException w:name="List Table 4 Accent 2" w:uiPriority="49"/>
+    <w:lsdException w:name="List Table 5 Dark Accent 2" w:uiPriority="50"/>
+    <w:lsdException w:name="List Table 6 Colorful Accent 2" w:uiPriority="51"/>
+    <w:lsdException w:name="List Table 7 Colorful Accent 2" w:uiPriority="52"/>
+    <w:lsdException w:name="List Table 1 Light Accent 3" w:uiPriority="46"/>
+    <w:lsdException w:name="List Table 2 Accent 3" w:uiPriority="47"/>
+    <w:lsdException w:name="List Table 3 Accent 3" w:uiPriority="48"/>
+    <w:lsdException w:name="List Table 4 Accent 3" w:uiPriority="49"/>
+    <w:lsdException w:name="List Table 5 Dark Accent 3" w:uiPriority="50"/>
+    <w:lsdException w:name="List Table 6 Colorful Accent 3" w:uiPriority="51"/>
+    <w:lsdException w:name="List Table 7 Colorful Accent 3" w:uiPriority="52"/>
+    <w:lsdException w:name="List Table 1 Light Accent 4" w:uiPriority="46"/>
+    <w:lsdException w:name="List Table 2 Accent 4" w:uiPriority="47"/>
+    <w:lsdException w:name="List Table 3 Accent 4" w:uiPriority="48"/>
+    <w:lsdException w:name="List Table 4 Accent 4" w:uiPriority="49"/>
+    <w:lsdException w:name="List Table 5 Dark Accent 4" w:uiPriority="50"/>
+    <w:lsdException w:name="List Table 6 Colorful Accent 4" w:uiPriority="51"/>
+    <w:lsdException w:name="List Table 7 Colorful Accent 4" w:uiPriority="52"/>
+    <w:lsdException w:name="List Table 1 Light Accent 5" w:uiPriority="46"/>
+    <w:lsdException w:name="List Table 2 Accent 5" w:uiPriority="47"/>
+    <w:lsdException w:name="List Table 3 Accent 5" w:uiPriority="48"/>
+    <w:lsdException w:name="List Table 4 Accent 5" w:uiPriority="49"/>
+    <w:lsdException w:name="List Table 5 Dark Accent 5" w:uiPriority="50"/>
+    <w:lsdException w:name="List Table 6 Colorful Accent 5" w:uiPriority="51"/>
+    <w:lsdException w:name="List Table 7 Colorful Accent 5" w:uiPriority="52"/>
+    <w:lsdException w:name="List Table 1 Light Accent 6" w:uiPriority="46"/>
+    <w:lsdException w:name="List Table 2 Accent 6" w:uiPriority="47"/>
+    <w:lsdException w:name="List Table 3 Accent 6" w:uiPriority="48"/>
+    <w:lsdException w:name="List Table 4 Accent 6" w:uiPriority="49"/>
+    <w:lsdException w:name="List Table 5 Dark Accent 6" w:uiPriority="50"/>
+    <w:lsdException w:name="List Table 6 Colorful Accent 6" w:uiPriority="51"/>
+    <w:lsdException w:name="List Table 7 Colorful Accent 6" w:uiPriority="52"/>
   </w:latentStyles>
   <w:style w:type="paragraph" w:default="1" w:styleId="Normal">
     <w:name w:val="Normal"/>
@@ -11161,7 +11404,6 @@
     <w:uiPriority w:val="59"/>
     <w:rsid w:val="006907A4"/>
     <w:tblPr>
-      <w:tblInd w:w="0" w:type="dxa"/>
       <w:tblBorders>
         <w:top w:val="single" w:sz="4" w:space="0" w:color="auto"/>
         <w:left w:val="single" w:sz="4" w:space="0" w:color="auto"/>
@@ -11170,232 +11412,6 @@
         <w:insideH w:val="single" w:sz="4" w:space="0" w:color="auto"/>
         <w:insideV w:val="single" w:sz="4" w:space="0" w:color="auto"/>
       </w:tblBorders>
-      <w:tblCellMar>
-        <w:top w:w="0" w:type="dxa"/>
-        <w:left w:w="108" w:type="dxa"/>
-        <w:bottom w:w="0" w:type="dxa"/>
-        <w:right w:w="108" w:type="dxa"/>
-      </w:tblCellMar>
-    </w:tblPr>
-  </w:style>
-  <w:style w:type="paragraph" w:styleId="Prrafodelista">
-    <w:name w:val="List Paragraph"/>
-    <w:basedOn w:val="Normal"/>
-    <w:uiPriority w:val="34"/>
-    <w:qFormat/>
-    <w:rsid w:val="00054002"/>
-    <w:pPr>
-      <w:ind w:left="720"/>
-      <w:contextualSpacing/>
-    </w:pPr>
-  </w:style>
-</w:styles>
-</file>
-
-<file path=word/stylesWithEffects.xml><?xml version="1.0" encoding="utf-8"?>
-<w:styles xmlns:wpc="http://schemas.microsoft.com/office/word/2010/wordprocessingCanvas" xmlns:mo="http://schemas.microsoft.com/office/mac/office/2008/main" xmlns:mc="http://schemas.openxmlformats.org/markup-compatibility/2006" xmlns:mv="urn:schemas-microsoft-com:mac:vml" xmlns:o="urn:schemas-microsoft-com:office:office" xmlns:r="http://schemas.openxmlformats.org/officeDocument/2006/relationships" xmlns:m="http://schemas.openxmlformats.org/officeDocument/2006/math" xmlns:v="urn:schemas-microsoft-com:vml" xmlns:wp14="http://schemas.microsoft.com/office/word/2010/wordprocessingDrawing" xmlns:wp="http://schemas.openxmlformats.org/drawingml/2006/wordprocessingDrawing" xmlns:w10="urn:schemas-microsoft-com:office:word" xmlns:w="http://schemas.openxmlformats.org/wordprocessingml/2006/main" xmlns:w14="http://schemas.microsoft.com/office/word/2010/wordml" xmlns:wpg="http://schemas.microsoft.com/office/word/2010/wordprocessingGroup" xmlns:wpi="http://schemas.microsoft.com/office/word/2010/wordprocessingInk" xmlns:wne="http://schemas.microsoft.com/office/word/2006/wordml" xmlns:wps="http://schemas.microsoft.com/office/word/2010/wordprocessingShape" mc:Ignorable="w14 wp14">
-  <w:docDefaults>
-    <w:rPrDefault>
-      <w:rPr>
-        <w:rFonts w:asciiTheme="minorHAnsi" w:eastAsiaTheme="minorEastAsia" w:hAnsiTheme="minorHAnsi" w:cstheme="minorBidi"/>
-        <w:sz w:val="24"/>
-        <w:szCs w:val="24"/>
-        <w:lang w:val="en-US" w:eastAsia="en-US" w:bidi="ar-SA"/>
-      </w:rPr>
-    </w:rPrDefault>
-    <w:pPrDefault/>
-  </w:docDefaults>
-  <w:latentStyles w:defLockedState="0" w:defUIPriority="99" w:defSemiHidden="1" w:defUnhideWhenUsed="1" w:defQFormat="0" w:count="276">
-    <w:lsdException w:name="Normal" w:semiHidden="0" w:uiPriority="0" w:unhideWhenUsed="0" w:qFormat="1"/>
-    <w:lsdException w:name="heading 1" w:semiHidden="0" w:uiPriority="9" w:unhideWhenUsed="0" w:qFormat="1"/>
-    <w:lsdException w:name="heading 2" w:uiPriority="9" w:qFormat="1"/>
-    <w:lsdException w:name="heading 3" w:uiPriority="9" w:qFormat="1"/>
-    <w:lsdException w:name="heading 4" w:uiPriority="9" w:qFormat="1"/>
-    <w:lsdException w:name="heading 5" w:uiPriority="9" w:qFormat="1"/>
-    <w:lsdException w:name="heading 6" w:uiPriority="9" w:qFormat="1"/>
-    <w:lsdException w:name="heading 7" w:uiPriority="9" w:qFormat="1"/>
-    <w:lsdException w:name="heading 8" w:uiPriority="9" w:qFormat="1"/>
-    <w:lsdException w:name="heading 9" w:uiPriority="9" w:qFormat="1"/>
-    <w:lsdException w:name="toc 1" w:uiPriority="39"/>
-    <w:lsdException w:name="toc 2" w:uiPriority="39"/>
-    <w:lsdException w:name="toc 3" w:uiPriority="39"/>
-    <w:lsdException w:name="toc 4" w:uiPriority="39"/>
-    <w:lsdException w:name="toc 5" w:uiPriority="39"/>
-    <w:lsdException w:name="toc 6" w:uiPriority="39"/>
-    <w:lsdException w:name="toc 7" w:uiPriority="39"/>
-    <w:lsdException w:name="toc 8" w:uiPriority="39"/>
-    <w:lsdException w:name="toc 9" w:uiPriority="39"/>
-    <w:lsdException w:name="caption" w:uiPriority="35" w:qFormat="1"/>
-    <w:lsdException w:name="Title" w:semiHidden="0" w:uiPriority="10" w:unhideWhenUsed="0" w:qFormat="1"/>
-    <w:lsdException w:name="Default Paragraph Font" w:uiPriority="1"/>
-    <w:lsdException w:name="Subtitle" w:semiHidden="0" w:uiPriority="11" w:unhideWhenUsed="0" w:qFormat="1"/>
-    <w:lsdException w:name="Strong" w:semiHidden="0" w:uiPriority="22" w:unhideWhenUsed="0" w:qFormat="1"/>
-    <w:lsdException w:name="Emphasis" w:semiHidden="0" w:uiPriority="20" w:unhideWhenUsed="0" w:qFormat="1"/>
-    <w:lsdException w:name="Table Grid" w:semiHidden="0" w:uiPriority="59" w:unhideWhenUsed="0"/>
-    <w:lsdException w:name="Placeholder Text" w:unhideWhenUsed="0"/>
-    <w:lsdException w:name="No Spacing" w:semiHidden="0" w:uiPriority="1" w:unhideWhenUsed="0" w:qFormat="1"/>
-    <w:lsdException w:name="Light Shading" w:semiHidden="0" w:uiPriority="60" w:unhideWhenUsed="0"/>
-    <w:lsdException w:name="Light List" w:semiHidden="0" w:uiPriority="61" w:unhideWhenUsed="0"/>
-    <w:lsdException w:name="Light Grid" w:semiHidden="0" w:uiPriority="62" w:unhideWhenUsed="0"/>
-    <w:lsdException w:name="Medium Shading 1" w:semiHidden="0" w:uiPriority="63" w:unhideWhenUsed="0"/>
-    <w:lsdException w:name="Medium Shading 2" w:semiHidden="0" w:uiPriority="64" w:unhideWhenUsed="0"/>
-    <w:lsdException w:name="Medium List 1" w:semiHidden="0" w:uiPriority="65" w:unhideWhenUsed="0"/>
-    <w:lsdException w:name="Medium List 2" w:semiHidden="0" w:uiPriority="66" w:unhideWhenUsed="0"/>
-    <w:lsdException w:name="Medium Grid 1" w:semiHidden="0" w:uiPriority="67" w:unhideWhenUsed="0"/>
-    <w:lsdException w:name="Medium Grid 2" w:semiHidden="0" w:uiPriority="68" w:unhideWhenUsed="0"/>
-    <w:lsdException w:name="Medium Grid 3" w:semiHidden="0" w:uiPriority="69" w:unhideWhenUsed="0"/>
-    <w:lsdException w:name="Dark List" w:semiHidden="0" w:uiPriority="70" w:unhideWhenUsed="0"/>
-    <w:lsdException w:name="Colorful Shading" w:semiHidden="0" w:uiPriority="71" w:unhideWhenUsed="0"/>
-    <w:lsdException w:name="Colorful List" w:semiHidden="0" w:uiPriority="72" w:unhideWhenUsed="0"/>
-    <w:lsdException w:name="Colorful Grid" w:semiHidden="0" w:uiPriority="73" w:unhideWhenUsed="0"/>
-    <w:lsdException w:name="Light Shading Accent 1" w:semiHidden="0" w:uiPriority="60" w:unhideWhenUsed="0"/>
-    <w:lsdException w:name="Light List Accent 1" w:semiHidden="0" w:uiPriority="61" w:unhideWhenUsed="0"/>
-    <w:lsdException w:name="Light Grid Accent 1" w:semiHidden="0" w:uiPriority="62" w:unhideWhenUsed="0"/>
-    <w:lsdException w:name="Medium Shading 1 Accent 1" w:semiHidden="0" w:uiPriority="63" w:unhideWhenUsed="0"/>
-    <w:lsdException w:name="Medium Shading 2 Accent 1" w:semiHidden="0" w:uiPriority="64" w:unhideWhenUsed="0"/>
-    <w:lsdException w:name="Medium List 1 Accent 1" w:semiHidden="0" w:uiPriority="65" w:unhideWhenUsed="0"/>
-    <w:lsdException w:name="Revision" w:unhideWhenUsed="0"/>
-    <w:lsdException w:name="List Paragraph" w:semiHidden="0" w:uiPriority="34" w:unhideWhenUsed="0" w:qFormat="1"/>
-    <w:lsdException w:name="Quote" w:semiHidden="0" w:uiPriority="29" w:unhideWhenUsed="0" w:qFormat="1"/>
-    <w:lsdException w:name="Intense Quote" w:semiHidden="0" w:uiPriority="30" w:unhideWhenUsed="0" w:qFormat="1"/>
-    <w:lsdException w:name="Medium List 2 Accent 1" w:semiHidden="0" w:uiPriority="66" w:unhideWhenUsed="0"/>
-    <w:lsdException w:name="Medium Grid 1 Accent 1" w:semiHidden="0" w:uiPriority="67" w:unhideWhenUsed="0"/>
-    <w:lsdException w:name="Medium Grid 2 Accent 1" w:semiHidden="0" w:uiPriority="68" w:unhideWhenUsed="0"/>
-    <w:lsdException w:name="Medium Grid 3 Accent 1" w:semiHidden="0" w:uiPriority="69" w:unhideWhenUsed="0"/>
-    <w:lsdException w:name="Dark List Accent 1" w:semiHidden="0" w:uiPriority="70" w:unhideWhenUsed="0"/>
-    <w:lsdException w:name="Colorful Shading Accent 1" w:semiHidden="0" w:uiPriority="71" w:unhideWhenUsed="0"/>
-    <w:lsdException w:name="Colorful List Accent 1" w:semiHidden="0" w:uiPriority="72" w:unhideWhenUsed="0"/>
-    <w:lsdException w:name="Colorful Grid Accent 1" w:semiHidden="0" w:uiPriority="73" w:unhideWhenUsed="0"/>
-    <w:lsdException w:name="Light Shading Accent 2" w:semiHidden="0" w:uiPriority="60" w:unhideWhenUsed="0"/>
-    <w:lsdException w:name="Light List Accent 2" w:semiHidden="0" w:uiPriority="61" w:unhideWhenUsed="0"/>
-    <w:lsdException w:name="Light Grid Accent 2" w:semiHidden="0" w:uiPriority="62" w:unhideWhenUsed="0"/>
-    <w:lsdException w:name="Medium Shading 1 Accent 2" w:semiHidden="0" w:uiPriority="63" w:unhideWhenUsed="0"/>
-    <w:lsdException w:name="Medium Shading 2 Accent 2" w:semiHidden="0" w:uiPriority="64" w:unhideWhenUsed="0"/>
-    <w:lsdException w:name="Medium List 1 Accent 2" w:semiHidden="0" w:uiPriority="65" w:unhideWhenUsed="0"/>
-    <w:lsdException w:name="Medium List 2 Accent 2" w:semiHidden="0" w:uiPriority="66" w:unhideWhenUsed="0"/>
-    <w:lsdException w:name="Medium Grid 1 Accent 2" w:semiHidden="0" w:uiPriority="67" w:unhideWhenUsed="0"/>
-    <w:lsdException w:name="Medium Grid 2 Accent 2" w:semiHidden="0" w:uiPriority="68" w:unhideWhenUsed="0"/>
-    <w:lsdException w:name="Medium Grid 3 Accent 2" w:semiHidden="0" w:uiPriority="69" w:unhideWhenUsed="0"/>
-    <w:lsdException w:name="Dark List Accent 2" w:semiHidden="0" w:uiPriority="70" w:unhideWhenUsed="0"/>
-    <w:lsdException w:name="Colorful Shading Accent 2" w:semiHidden="0" w:uiPriority="71" w:unhideWhenUsed="0"/>
-    <w:lsdException w:name="Colorful List Accent 2" w:semiHidden="0" w:uiPriority="72" w:unhideWhenUsed="0"/>
-    <w:lsdException w:name="Colorful Grid Accent 2" w:semiHidden="0" w:uiPriority="73" w:unhideWhenUsed="0"/>
-    <w:lsdException w:name="Light Shading Accent 3" w:semiHidden="0" w:uiPriority="60" w:unhideWhenUsed="0"/>
-    <w:lsdException w:name="Light List Accent 3" w:semiHidden="0" w:uiPriority="61" w:unhideWhenUsed="0"/>
-    <w:lsdException w:name="Light Grid Accent 3" w:semiHidden="0" w:uiPriority="62" w:unhideWhenUsed="0"/>
-    <w:lsdException w:name="Medium Shading 1 Accent 3" w:semiHidden="0" w:uiPriority="63" w:unhideWhenUsed="0"/>
-    <w:lsdException w:name="Medium Shading 2 Accent 3" w:semiHidden="0" w:uiPriority="64" w:unhideWhenUsed="0"/>
-    <w:lsdException w:name="Medium List 1 Accent 3" w:semiHidden="0" w:uiPriority="65" w:unhideWhenUsed="0"/>
-    <w:lsdException w:name="Medium List 2 Accent 3" w:semiHidden="0" w:uiPriority="66" w:unhideWhenUsed="0"/>
-    <w:lsdException w:name="Medium Grid 1 Accent 3" w:semiHidden="0" w:uiPriority="67" w:unhideWhenUsed="0"/>
-    <w:lsdException w:name="Medium Grid 2 Accent 3" w:semiHidden="0" w:uiPriority="68" w:unhideWhenUsed="0"/>
-    <w:lsdException w:name="Medium Grid 3 Accent 3" w:semiHidden="0" w:uiPriority="69" w:unhideWhenUsed="0"/>
-    <w:lsdException w:name="Dark List Accent 3" w:semiHidden="0" w:uiPriority="70" w:unhideWhenUsed="0"/>
-    <w:lsdException w:name="Colorful Shading Accent 3" w:semiHidden="0" w:uiPriority="71" w:unhideWhenUsed="0"/>
-    <w:lsdException w:name="Colorful List Accent 3" w:semiHidden="0" w:uiPriority="72" w:unhideWhenUsed="0"/>
-    <w:lsdException w:name="Colorful Grid Accent 3" w:semiHidden="0" w:uiPriority="73" w:unhideWhenUsed="0"/>
-    <w:lsdException w:name="Light Shading Accent 4" w:semiHidden="0" w:uiPriority="60" w:unhideWhenUsed="0"/>
-    <w:lsdException w:name="Light List Accent 4" w:semiHidden="0" w:uiPriority="61" w:unhideWhenUsed="0"/>
-    <w:lsdException w:name="Light Grid Accent 4" w:semiHidden="0" w:uiPriority="62" w:unhideWhenUsed="0"/>
-    <w:lsdException w:name="Medium Shading 1 Accent 4" w:semiHidden="0" w:uiPriority="63" w:unhideWhenUsed="0"/>
-    <w:lsdException w:name="Medium Shading 2 Accent 4" w:semiHidden="0" w:uiPriority="64" w:unhideWhenUsed="0"/>
-    <w:lsdException w:name="Medium List 1 Accent 4" w:semiHidden="0" w:uiPriority="65" w:unhideWhenUsed="0"/>
-    <w:lsdException w:name="Medium List 2 Accent 4" w:semiHidden="0" w:uiPriority="66" w:unhideWhenUsed="0"/>
-    <w:lsdException w:name="Medium Grid 1 Accent 4" w:semiHidden="0" w:uiPriority="67" w:unhideWhenUsed="0"/>
-    <w:lsdException w:name="Medium Grid 2 Accent 4" w:semiHidden="0" w:uiPriority="68" w:unhideWhenUsed="0"/>
-    <w:lsdException w:name="Medium Grid 3 Accent 4" w:semiHidden="0" w:uiPriority="69" w:unhideWhenUsed="0"/>
-    <w:lsdException w:name="Dark List Accent 4" w:semiHidden="0" w:uiPriority="70" w:unhideWhenUsed="0"/>
-    <w:lsdException w:name="Colorful Shading Accent 4" w:semiHidden="0" w:uiPriority="71" w:unhideWhenUsed="0"/>
-    <w:lsdException w:name="Colorful List Accent 4" w:semiHidden="0" w:uiPriority="72" w:unhideWhenUsed="0"/>
-    <w:lsdException w:name="Colorful Grid Accent 4" w:semiHidden="0" w:uiPriority="73" w:unhideWhenUsed="0"/>
-    <w:lsdException w:name="Light Shading Accent 5" w:semiHidden="0" w:uiPriority="60" w:unhideWhenUsed="0"/>
-    <w:lsdException w:name="Light List Accent 5" w:semiHidden="0" w:uiPriority="61" w:unhideWhenUsed="0"/>
-    <w:lsdException w:name="Light Grid Accent 5" w:semiHidden="0" w:uiPriority="62" w:unhideWhenUsed="0"/>
-    <w:lsdException w:name="Medium Shading 1 Accent 5" w:semiHidden="0" w:uiPriority="63" w:unhideWhenUsed="0"/>
-    <w:lsdException w:name="Medium Shading 2 Accent 5" w:semiHidden="0" w:uiPriority="64" w:unhideWhenUsed="0"/>
-    <w:lsdException w:name="Medium List 1 Accent 5" w:semiHidden="0" w:uiPriority="65" w:unhideWhenUsed="0"/>
-    <w:lsdException w:name="Medium List 2 Accent 5" w:semiHidden="0" w:uiPriority="66" w:unhideWhenUsed="0"/>
-    <w:lsdException w:name="Medium Grid 1 Accent 5" w:semiHidden="0" w:uiPriority="67" w:unhideWhenUsed="0"/>
-    <w:lsdException w:name="Medium Grid 2 Accent 5" w:semiHidden="0" w:uiPriority="68" w:unhideWhenUsed="0"/>
-    <w:lsdException w:name="Medium Grid 3 Accent 5" w:semiHidden="0" w:uiPriority="69" w:unhideWhenUsed="0"/>
-    <w:lsdException w:name="Dark List Accent 5" w:semiHidden="0" w:uiPriority="70" w:unhideWhenUsed="0"/>
-    <w:lsdException w:name="Colorful Shading Accent 5" w:semiHidden="0" w:uiPriority="71" w:unhideWhenUsed="0"/>
-    <w:lsdException w:name="Colorful List Accent 5" w:semiHidden="0" w:uiPriority="72" w:unhideWhenUsed="0"/>
-    <w:lsdException w:name="Colorful Grid Accent 5" w:semiHidden="0" w:uiPriority="73" w:unhideWhenUsed="0"/>
-    <w:lsdException w:name="Light Shading Accent 6" w:semiHidden="0" w:uiPriority="60" w:unhideWhenUsed="0"/>
-    <w:lsdException w:name="Light List Accent 6" w:semiHidden="0" w:uiPriority="61" w:unhideWhenUsed="0"/>
-    <w:lsdException w:name="Light Grid Accent 6" w:semiHidden="0" w:uiPriority="62" w:unhideWhenUsed="0"/>
-    <w:lsdException w:name="Medium Shading 1 Accent 6" w:semiHidden="0" w:uiPriority="63" w:unhideWhenUsed="0"/>
-    <w:lsdException w:name="Medium Shading 2 Accent 6" w:semiHidden="0" w:uiPriority="64" w:unhideWhenUsed="0"/>
-    <w:lsdException w:name="Medium List 1 Accent 6" w:semiHidden="0" w:uiPriority="65" w:unhideWhenUsed="0"/>
-    <w:lsdException w:name="Medium List 2 Accent 6" w:semiHidden="0" w:uiPriority="66" w:unhideWhenUsed="0"/>
-    <w:lsdException w:name="Medium Grid 1 Accent 6" w:semiHidden="0" w:uiPriority="67" w:unhideWhenUsed="0"/>
-    <w:lsdException w:name="Medium Grid 2 Accent 6" w:semiHidden="0" w:uiPriority="68" w:unhideWhenUsed="0"/>
-    <w:lsdException w:name="Medium Grid 3 Accent 6" w:semiHidden="0" w:uiPriority="69" w:unhideWhenUsed="0"/>
-    <w:lsdException w:name="Dark List Accent 6" w:semiHidden="0" w:uiPriority="70" w:unhideWhenUsed="0"/>
-    <w:lsdException w:name="Colorful Shading Accent 6" w:semiHidden="0" w:uiPriority="71" w:unhideWhenUsed="0"/>
-    <w:lsdException w:name="Colorful List Accent 6" w:semiHidden="0" w:uiPriority="72" w:unhideWhenUsed="0"/>
-    <w:lsdException w:name="Colorful Grid Accent 6" w:semiHidden="0" w:uiPriority="73" w:unhideWhenUsed="0"/>
-    <w:lsdException w:name="Subtle Emphasis" w:semiHidden="0" w:uiPriority="19" w:unhideWhenUsed="0" w:qFormat="1"/>
-    <w:lsdException w:name="Intense Emphasis" w:semiHidden="0" w:uiPriority="21" w:unhideWhenUsed="0" w:qFormat="1"/>
-    <w:lsdException w:name="Subtle Reference" w:semiHidden="0" w:uiPriority="31" w:unhideWhenUsed="0" w:qFormat="1"/>
-    <w:lsdException w:name="Intense Reference" w:semiHidden="0" w:uiPriority="32" w:unhideWhenUsed="0" w:qFormat="1"/>
-    <w:lsdException w:name="Book Title" w:semiHidden="0" w:uiPriority="33" w:unhideWhenUsed="0" w:qFormat="1"/>
-    <w:lsdException w:name="Bibliography" w:uiPriority="37"/>
-    <w:lsdException w:name="TOC Heading" w:uiPriority="39" w:qFormat="1"/>
-  </w:latentStyles>
-  <w:style w:type="paragraph" w:default="1" w:styleId="Normal">
-    <w:name w:val="Normal"/>
-    <w:qFormat/>
-  </w:style>
-  <w:style w:type="character" w:default="1" w:styleId="Fuentedeprrafopredeter">
-    <w:name w:val="Default Paragraph Font"/>
-    <w:uiPriority w:val="1"/>
-    <w:semiHidden/>
-    <w:unhideWhenUsed/>
-  </w:style>
-  <w:style w:type="table" w:default="1" w:styleId="Tablanormal">
-    <w:name w:val="Normal Table"/>
-    <w:uiPriority w:val="99"/>
-    <w:semiHidden/>
-    <w:unhideWhenUsed/>
-    <w:tblPr>
-      <w:tblInd w:w="0" w:type="dxa"/>
-      <w:tblCellMar>
-        <w:top w:w="0" w:type="dxa"/>
-        <w:left w:w="108" w:type="dxa"/>
-        <w:bottom w:w="0" w:type="dxa"/>
-        <w:right w:w="108" w:type="dxa"/>
-      </w:tblCellMar>
-    </w:tblPr>
-  </w:style>
-  <w:style w:type="numbering" w:default="1" w:styleId="Sinlista">
-    <w:name w:val="No List"/>
-    <w:uiPriority w:val="99"/>
-    <w:semiHidden/>
-    <w:unhideWhenUsed/>
-  </w:style>
-  <w:style w:type="table" w:styleId="Tablaconcuadrcula">
-    <w:name w:val="Table Grid"/>
-    <w:basedOn w:val="Tablanormal"/>
-    <w:uiPriority w:val="59"/>
-    <w:rsid w:val="006907A4"/>
-    <w:tblPr>
-      <w:tblInd w:w="0" w:type="dxa"/>
-      <w:tblBorders>
-        <w:top w:val="single" w:sz="4" w:space="0" w:color="auto"/>
-        <w:left w:val="single" w:sz="4" w:space="0" w:color="auto"/>
-        <w:bottom w:val="single" w:sz="4" w:space="0" w:color="auto"/>
-        <w:right w:val="single" w:sz="4" w:space="0" w:color="auto"/>
-        <w:insideH w:val="single" w:sz="4" w:space="0" w:color="auto"/>
-        <w:insideV w:val="single" w:sz="4" w:space="0" w:color="auto"/>
-      </w:tblBorders>
-      <w:tblCellMar>
-        <w:top w:w="0" w:type="dxa"/>
-        <w:left w:w="108" w:type="dxa"/>
-        <w:bottom w:w="0" w:type="dxa"/>
-        <w:right w:w="108" w:type="dxa"/>
-      </w:tblCellMar>
     </w:tblPr>
   </w:style>
   <w:style w:type="paragraph" w:styleId="Prrafodelista">

</xml_diff>